<commit_message>
testing logs for manual election table test
</commit_message>
<xml_diff>
--- a/Project2/testing/testinglogs.docx
+++ b/Project2/testing/testinglogs.docx
@@ -679,7 +679,7 @@
                 </mc:Choice>
                 <mc:Fallback>
                   <w:pict>
-                    <v:line w14:anchorId="63043BB7" id="Straight Connector 25" o:spid="_x0000_s1026" style="position:absolute;z-index:-251636736;visibility:visible;mso-wrap-style:square;mso-width-percent:0;mso-height-percent:0;mso-wrap-distance-left:9.05pt;mso-wrap-distance-top:0;mso-wrap-distance-right:9.05pt;mso-wrap-distance-bottom:0;mso-position-horizontal:absolute;mso-position-horizontal-relative:text;mso-position-vertical:absolute;mso-position-vertical-relative:text;mso-width-percent:0;mso-height-percent:0;mso-width-relative:margin;mso-height-relative:margin" from="318.5pt,8pt" to="318.55pt,63.75pt" o:gfxdata="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" strokeweight=".18mm">
+                    <v:line w14:anchorId="3C6E25CA" id="Straight Connector 25" o:spid="_x0000_s1026" style="position:absolute;z-index:-251636736;visibility:visible;mso-wrap-style:square;mso-width-percent:0;mso-height-percent:0;mso-wrap-distance-left:9.05pt;mso-wrap-distance-top:0;mso-wrap-distance-right:9.05pt;mso-wrap-distance-bottom:0;mso-position-horizontal:absolute;mso-position-horizontal-relative:text;mso-position-vertical:absolute;mso-position-vertical-relative:text;mso-width-percent:0;mso-height-percent:0;mso-width-relative:margin;mso-height-relative:margin" from="318.5pt,8pt" to="318.55pt,63.75pt" o:gfxdata="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" strokeweight=".18mm">
                       <v:stroke joinstyle="miter"/>
                     </v:line>
                   </w:pict>
@@ -1994,7 +1994,7 @@
           </mc:Choice>
           <mc:Fallback>
             <w:pict>
-              <v:line w14:anchorId="74ACCCD9" id="Straight Connector 3" o:spid="_x0000_s1026" style="position:absolute;z-index:-251655168;visibility:visible;mso-wrap-style:square;mso-wrap-distance-left:9.05pt;mso-wrap-distance-top:0;mso-wrap-distance-right:9.05pt;mso-wrap-distance-bottom:0;mso-position-horizontal:absolute;mso-position-horizontal-relative:text;mso-position-vertical:absolute;mso-position-vertical-relative:text" from="657pt,13.45pt" to="657.05pt,69.2pt" o:gfxdata="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" strokeweight=".18mm">
+              <v:line w14:anchorId="56017887" id="Straight Connector 3" o:spid="_x0000_s1026" style="position:absolute;z-index:-251655168;visibility:visible;mso-wrap-style:square;mso-wrap-distance-left:9.05pt;mso-wrap-distance-top:0;mso-wrap-distance-right:9.05pt;mso-wrap-distance-bottom:0;mso-position-horizontal:absolute;mso-position-horizontal-relative:text;mso-position-vertical:absolute;mso-position-vertical-relative:text" from="657pt,13.45pt" to="657.05pt,69.2pt" o:gfxdata="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" strokeweight=".18mm">
                 <v:stroke joinstyle="miter"/>
               </v:line>
             </w:pict>
@@ -2062,7 +2062,7 @@
           </mc:Choice>
           <mc:Fallback>
             <w:pict>
-              <v:line w14:anchorId="22CB038F" id="Straight Connector 2" o:spid="_x0000_s1026" style="position:absolute;z-index:-251656192;visibility:visible;mso-wrap-style:square;mso-wrap-distance-left:9.05pt;mso-wrap-distance-top:0;mso-wrap-distance-right:9.05pt;mso-wrap-distance-bottom:0;mso-position-horizontal:absolute;mso-position-horizontal-relative:text;mso-position-vertical:absolute;mso-position-vertical-relative:text" from="0,13.45pt" to=".05pt,69.2pt" o:gfxdata="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" strokeweight=".18mm">
+              <v:line w14:anchorId="5668080E" id="Straight Connector 2" o:spid="_x0000_s1026" style="position:absolute;z-index:-251656192;visibility:visible;mso-wrap-style:square;mso-wrap-distance-left:9.05pt;mso-wrap-distance-top:0;mso-wrap-distance-right:9.05pt;mso-wrap-distance-bottom:0;mso-position-horizontal:absolute;mso-position-horizontal-relative:text;mso-position-vertical:absolute;mso-position-vertical-relative:text" from="0,13.45pt" to=".05pt,69.2pt" o:gfxdata="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" strokeweight=".18mm">
                 <v:stroke joinstyle="miter"/>
               </v:line>
             </w:pict>
@@ -2169,7 +2169,7 @@
           </mc:Choice>
           <mc:Fallback>
             <w:pict>
-              <v:line w14:anchorId="4534A9DA" id="Straight Connector 1" o:spid="_x0000_s1026" style="position:absolute;z-index:-251657216;visibility:visible;mso-wrap-style:square;mso-wrap-distance-left:9.05pt;mso-wrap-distance-top:0;mso-wrap-distance-right:9.05pt;mso-wrap-distance-bottom:0;mso-position-horizontal:absolute;mso-position-horizontal-relative:text;mso-position-vertical:absolute;mso-position-vertical-relative:text" from="-.5pt,-12.9pt" to="658.05pt,-12.85pt" o:gfxdata="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" strokeweight=".18mm">
+              <v:line w14:anchorId="3E4B4A51" id="Straight Connector 1" o:spid="_x0000_s1026" style="position:absolute;z-index:-251657216;visibility:visible;mso-wrap-style:square;mso-wrap-distance-left:9.05pt;mso-wrap-distance-top:0;mso-wrap-distance-right:9.05pt;mso-wrap-distance-bottom:0;mso-position-horizontal:absolute;mso-position-horizontal-relative:text;mso-position-vertical:absolute;mso-position-vertical-relative:text" from="-.5pt,-12.9pt" to="658.05pt,-12.85pt" o:gfxdata="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" strokeweight=".18mm">
                 <v:stroke joinstyle="miter"/>
               </v:line>
             </w:pict>
@@ -2237,7 +2237,7 @@
           </mc:Choice>
           <mc:Fallback>
             <w:pict>
-              <v:line w14:anchorId="19082AEA" id="Straight Connector 4" o:spid="_x0000_s1026" style="position:absolute;z-index:-251654144;visibility:visible;mso-wrap-style:square;mso-wrap-distance-left:9.05pt;mso-wrap-distance-top:0;mso-wrap-distance-right:9.05pt;mso-wrap-distance-bottom:0;mso-position-horizontal:absolute;mso-position-horizontal-relative:text;mso-position-vertical:absolute;mso-position-vertical-relative:text" from="-.5pt,42.8pt" to="658.05pt,42.85pt" o:gfxdata="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" strokeweight=".18mm">
+              <v:line w14:anchorId="06855DCB" id="Straight Connector 4" o:spid="_x0000_s1026" style="position:absolute;z-index:-251654144;visibility:visible;mso-wrap-style:square;mso-wrap-distance-left:9.05pt;mso-wrap-distance-top:0;mso-wrap-distance-right:9.05pt;mso-wrap-distance-bottom:0;mso-position-horizontal:absolute;mso-position-horizontal-relative:text;mso-position-vertical:absolute;mso-position-vertical-relative:text" from="-.5pt,42.8pt" to="658.05pt,42.85pt" o:gfxdata="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" strokeweight=".18mm">
                 <v:stroke joinstyle="miter"/>
               </v:line>
             </w:pict>
@@ -4702,7 +4702,7 @@
           </mc:Choice>
           <mc:Fallback>
             <w:pict>
-              <v:line w14:anchorId="645488E3" id="Straight Connector 7" o:spid="_x0000_s1026" style="position:absolute;z-index:-251651072;visibility:visible;mso-wrap-style:square;mso-wrap-distance-left:9.05pt;mso-wrap-distance-top:0;mso-wrap-distance-right:9.05pt;mso-wrap-distance-bottom:0;mso-position-horizontal:absolute;mso-position-horizontal-relative:text;mso-position-vertical:absolute;mso-position-vertical-relative:text" from="657pt,0" to="657.05pt,55.75pt" o:gfxdata="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" strokeweight=".18mm">
+              <v:line w14:anchorId="498EB92E" id="Straight Connector 7" o:spid="_x0000_s1026" style="position:absolute;z-index:-251651072;visibility:visible;mso-wrap-style:square;mso-wrap-distance-left:9.05pt;mso-wrap-distance-top:0;mso-wrap-distance-right:9.05pt;mso-wrap-distance-bottom:0;mso-position-horizontal:absolute;mso-position-horizontal-relative:text;mso-position-vertical:absolute;mso-position-vertical-relative:text" from="657pt,0" to="657.05pt,55.75pt" o:gfxdata="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" strokeweight=".18mm">
                 <v:stroke joinstyle="miter"/>
               </v:line>
             </w:pict>
@@ -4770,7 +4770,7 @@
           </mc:Choice>
           <mc:Fallback>
             <w:pict>
-              <v:line w14:anchorId="50D48986" id="Straight Connector 6" o:spid="_x0000_s1026" style="position:absolute;z-index:-251652096;visibility:visible;mso-wrap-style:square;mso-wrap-distance-left:9.05pt;mso-wrap-distance-top:0;mso-wrap-distance-right:9.05pt;mso-wrap-distance-bottom:0;mso-position-horizontal:absolute;mso-position-horizontal-relative:text;mso-position-vertical:absolute;mso-position-vertical-relative:text" from="0,0" to=".05pt,55.75pt" o:gfxdata="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" strokeweight=".18mm">
+              <v:line w14:anchorId="5A5923C9" id="Straight Connector 6" o:spid="_x0000_s1026" style="position:absolute;z-index:-251652096;visibility:visible;mso-wrap-style:square;mso-wrap-distance-left:9.05pt;mso-wrap-distance-top:0;mso-wrap-distance-right:9.05pt;mso-wrap-distance-bottom:0;mso-position-horizontal:absolute;mso-position-horizontal-relative:text;mso-position-vertical:absolute;mso-position-vertical-relative:text" from="0,0" to=".05pt,55.75pt" o:gfxdata="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" strokeweight=".18mm">
                 <v:stroke joinstyle="miter"/>
               </v:line>
             </w:pict>
@@ -4856,7 +4856,7 @@
           </mc:Choice>
           <mc:Fallback>
             <w:pict>
-              <v:line w14:anchorId="70C40E46" id="Straight Connector 5" o:spid="_x0000_s1026" style="position:absolute;z-index:-251653120;visibility:visible;mso-wrap-style:square;mso-wrap-distance-left:9.05pt;mso-wrap-distance-top:0;mso-wrap-distance-right:9.05pt;mso-wrap-distance-bottom:0;mso-position-horizontal:absolute;mso-position-horizontal-relative:text;mso-position-vertical:absolute;mso-position-vertical-relative:text" from="-.5pt,-12.9pt" to="658.05pt,-12.85pt" o:gfxdata="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" strokeweight=".18mm">
+              <v:line w14:anchorId="372D493C" id="Straight Connector 5" o:spid="_x0000_s1026" style="position:absolute;z-index:-251653120;visibility:visible;mso-wrap-style:square;mso-wrap-distance-left:9.05pt;mso-wrap-distance-top:0;mso-wrap-distance-right:9.05pt;mso-wrap-distance-bottom:0;mso-position-horizontal:absolute;mso-position-horizontal-relative:text;mso-position-vertical:absolute;mso-position-vertical-relative:text" from="-.5pt,-12.9pt" to="658.05pt,-12.85pt" o:gfxdata="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" strokeweight=".18mm">
                 <v:stroke joinstyle="miter"/>
               </v:line>
             </w:pict>
@@ -4924,7 +4924,7 @@
           </mc:Choice>
           <mc:Fallback>
             <w:pict>
-              <v:line w14:anchorId="3D4672D6" id="Straight Connector 8" o:spid="_x0000_s1026" style="position:absolute;z-index:-251650048;visibility:visible;mso-wrap-style:square;mso-wrap-distance-left:9.05pt;mso-wrap-distance-top:0;mso-wrap-distance-right:9.05pt;mso-wrap-distance-bottom:0;mso-position-horizontal:absolute;mso-position-horizontal-relative:text;mso-position-vertical:absolute;mso-position-vertical-relative:text" from="-.5pt,42.8pt" to="658.05pt,42.85pt" o:gfxdata="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" strokeweight=".18mm">
+              <v:line w14:anchorId="0C5E2E52" id="Straight Connector 8" o:spid="_x0000_s1026" style="position:absolute;z-index:-251650048;visibility:visible;mso-wrap-style:square;mso-wrap-distance-left:9.05pt;mso-wrap-distance-top:0;mso-wrap-distance-right:9.05pt;mso-wrap-distance-bottom:0;mso-position-horizontal:absolute;mso-position-horizontal-relative:text;mso-position-vertical:absolute;mso-position-vertical-relative:text" from="-.5pt,42.8pt" to="658.05pt,42.85pt" o:gfxdata="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" strokeweight=".18mm">
                 <v:stroke joinstyle="miter"/>
               </v:line>
             </w:pict>
@@ -8137,7 +8137,7 @@
           </mc:Choice>
           <mc:Fallback>
             <w:pict>
-              <v:line w14:anchorId="4B7E3DC4" id="Straight Connector 11" o:spid="_x0000_s1026" style="position:absolute;z-index:-251633664;visibility:visible;mso-wrap-style:square;mso-wrap-distance-left:9.05pt;mso-wrap-distance-top:0;mso-wrap-distance-right:9.05pt;mso-wrap-distance-bottom:0;mso-position-horizontal:absolute;mso-position-horizontal-relative:text;mso-position-vertical:absolute;mso-position-vertical-relative:text" from="657pt,2pt" to="657.05pt,57.75pt" o:gfxdata="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" strokeweight=".18mm">
+              <v:line w14:anchorId="5A9ADD61" id="Straight Connector 11" o:spid="_x0000_s1026" style="position:absolute;z-index:-251633664;visibility:visible;mso-wrap-style:square;mso-wrap-distance-left:9.05pt;mso-wrap-distance-top:0;mso-wrap-distance-right:9.05pt;mso-wrap-distance-bottom:0;mso-position-horizontal:absolute;mso-position-horizontal-relative:text;mso-position-vertical:absolute;mso-position-vertical-relative:text" from="657pt,2pt" to="657.05pt,57.75pt" o:gfxdata="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" strokeweight=".18mm">
                 <v:stroke joinstyle="miter"/>
               </v:line>
             </w:pict>
@@ -8205,7 +8205,7 @@
           </mc:Choice>
           <mc:Fallback>
             <w:pict>
-              <v:line w14:anchorId="2AF53AE0" id="Straight Connector 10" o:spid="_x0000_s1026" style="position:absolute;z-index:-251634688;visibility:visible;mso-wrap-style:square;mso-wrap-distance-left:9.05pt;mso-wrap-distance-top:0;mso-wrap-distance-right:9.05pt;mso-wrap-distance-bottom:0;mso-position-horizontal:absolute;mso-position-horizontal-relative:text;mso-position-vertical:absolute;mso-position-vertical-relative:text" from="0,2pt" to=".05pt,57.75pt" o:gfxdata="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" strokeweight=".18mm">
+              <v:line w14:anchorId="0C63DE79" id="Straight Connector 10" o:spid="_x0000_s1026" style="position:absolute;z-index:-251634688;visibility:visible;mso-wrap-style:square;mso-wrap-distance-left:9.05pt;mso-wrap-distance-top:0;mso-wrap-distance-right:9.05pt;mso-wrap-distance-bottom:0;mso-position-horizontal:absolute;mso-position-horizontal-relative:text;mso-position-vertical:absolute;mso-position-vertical-relative:text" from="0,2pt" to=".05pt,57.75pt" o:gfxdata="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" strokeweight=".18mm">
                 <v:stroke joinstyle="miter"/>
               </v:line>
             </w:pict>
@@ -8286,7 +8286,7 @@
           </mc:Choice>
           <mc:Fallback>
             <w:pict>
-              <v:line w14:anchorId="30556692" id="Straight Connector 9" o:spid="_x0000_s1026" style="position:absolute;z-index:-251635712;visibility:visible;mso-wrap-style:square;mso-wrap-distance-left:9.05pt;mso-wrap-distance-top:0;mso-wrap-distance-right:9.05pt;mso-wrap-distance-bottom:0;mso-position-horizontal:absolute;mso-position-horizontal-relative:text;mso-position-vertical:absolute;mso-position-vertical-relative:text" from="-.5pt,-12.9pt" to="658.05pt,-12.85pt" o:gfxdata="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" strokeweight=".18mm">
+              <v:line w14:anchorId="03391AAA" id="Straight Connector 9" o:spid="_x0000_s1026" style="position:absolute;z-index:-251635712;visibility:visible;mso-wrap-style:square;mso-wrap-distance-left:9.05pt;mso-wrap-distance-top:0;mso-wrap-distance-right:9.05pt;mso-wrap-distance-bottom:0;mso-position-horizontal:absolute;mso-position-horizontal-relative:text;mso-position-vertical:absolute;mso-position-vertical-relative:text" from="-.5pt,-12.9pt" to="658.05pt,-12.85pt" o:gfxdata="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" strokeweight=".18mm">
                 <v:stroke joinstyle="miter"/>
               </v:line>
             </w:pict>
@@ -8354,7 +8354,7 @@
           </mc:Choice>
           <mc:Fallback>
             <w:pict>
-              <v:line w14:anchorId="739D82EE" id="Straight Connector 12" o:spid="_x0000_s1026" style="position:absolute;z-index:-251632640;visibility:visible;mso-wrap-style:square;mso-wrap-distance-left:9.05pt;mso-wrap-distance-top:0;mso-wrap-distance-right:9.05pt;mso-wrap-distance-bottom:0;mso-position-horizontal:absolute;mso-position-horizontal-relative:text;mso-position-vertical:absolute;mso-position-vertical-relative:text" from="-.5pt,42.8pt" to="658.05pt,42.85pt" o:gfxdata="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" strokeweight=".18mm">
+              <v:line w14:anchorId="5B0B7037" id="Straight Connector 12" o:spid="_x0000_s1026" style="position:absolute;z-index:-251632640;visibility:visible;mso-wrap-style:square;mso-wrap-distance-left:9.05pt;mso-wrap-distance-top:0;mso-wrap-distance-right:9.05pt;mso-wrap-distance-bottom:0;mso-position-horizontal:absolute;mso-position-horizontal-relative:text;mso-position-vertical:absolute;mso-position-vertical-relative:text" from="-.5pt,42.8pt" to="658.05pt,42.85pt" o:gfxdata="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" strokeweight=".18mm">
                 <v:stroke joinstyle="miter"/>
               </v:line>
             </w:pict>
@@ -10475,7 +10475,7 @@
           </mc:Choice>
           <mc:Fallback>
             <w:pict>
-              <v:line w14:anchorId="51970BA4" id="Straight Connector 13" o:spid="_x0000_s1026" style="position:absolute;z-index:-251646976;visibility:visible;mso-wrap-style:square;mso-wrap-distance-left:9.05pt;mso-wrap-distance-top:0;mso-wrap-distance-right:9.05pt;mso-wrap-distance-bottom:0;mso-position-horizontal:absolute;mso-position-horizontal-relative:text;mso-position-vertical:absolute;mso-position-vertical-relative:text" from="657pt,1.55pt" to="657.05pt,57.3pt" o:gfxdata="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" strokeweight=".18mm">
+              <v:line w14:anchorId="69DBC60E" id="Straight Connector 13" o:spid="_x0000_s1026" style="position:absolute;z-index:-251646976;visibility:visible;mso-wrap-style:square;mso-wrap-distance-left:9.05pt;mso-wrap-distance-top:0;mso-wrap-distance-right:9.05pt;mso-wrap-distance-bottom:0;mso-position-horizontal:absolute;mso-position-horizontal-relative:text;mso-position-vertical:absolute;mso-position-vertical-relative:text" from="657pt,1.55pt" to="657.05pt,57.3pt" o:gfxdata="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" strokeweight=".18mm">
                 <v:stroke joinstyle="miter"/>
               </v:line>
             </w:pict>
@@ -10543,7 +10543,7 @@
           </mc:Choice>
           <mc:Fallback>
             <w:pict>
-              <v:line w14:anchorId="28FE90EF" id="Straight Connector 14" o:spid="_x0000_s1026" style="position:absolute;z-index:-251648000;visibility:visible;mso-wrap-style:square;mso-wrap-distance-left:9.05pt;mso-wrap-distance-top:0;mso-wrap-distance-right:9.05pt;mso-wrap-distance-bottom:0;mso-position-horizontal:absolute;mso-position-horizontal-relative:text;mso-position-vertical:absolute;mso-position-vertical-relative:text" from="0,1.55pt" to=".05pt,57.3pt" o:gfxdata="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" strokeweight=".18mm">
+              <v:line w14:anchorId="4E89F08B" id="Straight Connector 14" o:spid="_x0000_s1026" style="position:absolute;z-index:-251648000;visibility:visible;mso-wrap-style:square;mso-wrap-distance-left:9.05pt;mso-wrap-distance-top:0;mso-wrap-distance-right:9.05pt;mso-wrap-distance-bottom:0;mso-position-horizontal:absolute;mso-position-horizontal-relative:text;mso-position-vertical:absolute;mso-position-vertical-relative:text" from="0,1.55pt" to=".05pt,57.3pt" o:gfxdata="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" strokeweight=".18mm">
                 <v:stroke joinstyle="miter"/>
               </v:line>
             </w:pict>
@@ -10624,7 +10624,7 @@
           </mc:Choice>
           <mc:Fallback>
             <w:pict>
-              <v:line w14:anchorId="6B8717FA" id="Straight Connector 15" o:spid="_x0000_s1026" style="position:absolute;z-index:-251649024;visibility:visible;mso-wrap-style:square;mso-wrap-distance-left:9.05pt;mso-wrap-distance-top:0;mso-wrap-distance-right:9.05pt;mso-wrap-distance-bottom:0;mso-position-horizontal:absolute;mso-position-horizontal-relative:text;mso-position-vertical:absolute;mso-position-vertical-relative:text" from="-.5pt,-12.9pt" to="658.05pt,-12.85pt" o:gfxdata="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" strokeweight=".18mm">
+              <v:line w14:anchorId="594AA1EE" id="Straight Connector 15" o:spid="_x0000_s1026" style="position:absolute;z-index:-251649024;visibility:visible;mso-wrap-style:square;mso-wrap-distance-left:9.05pt;mso-wrap-distance-top:0;mso-wrap-distance-right:9.05pt;mso-wrap-distance-bottom:0;mso-position-horizontal:absolute;mso-position-horizontal-relative:text;mso-position-vertical:absolute;mso-position-vertical-relative:text" from="-.5pt,-12.9pt" to="658.05pt,-12.85pt" o:gfxdata="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" strokeweight=".18mm">
                 <v:stroke joinstyle="miter"/>
               </v:line>
             </w:pict>
@@ -10692,7 +10692,7 @@
           </mc:Choice>
           <mc:Fallback>
             <w:pict>
-              <v:line w14:anchorId="4A092EE0" id="Straight Connector 16" o:spid="_x0000_s1026" style="position:absolute;z-index:-251645952;visibility:visible;mso-wrap-style:square;mso-wrap-distance-left:9.05pt;mso-wrap-distance-top:0;mso-wrap-distance-right:9.05pt;mso-wrap-distance-bottom:0;mso-position-horizontal:absolute;mso-position-horizontal-relative:text;mso-position-vertical:absolute;mso-position-vertical-relative:text" from="-.5pt,42.8pt" to="658.05pt,42.85pt" o:gfxdata="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" strokeweight=".18mm">
+              <v:line w14:anchorId="722FAAE7" id="Straight Connector 16" o:spid="_x0000_s1026" style="position:absolute;z-index:-251645952;visibility:visible;mso-wrap-style:square;mso-wrap-distance-left:9.05pt;mso-wrap-distance-top:0;mso-wrap-distance-right:9.05pt;mso-wrap-distance-bottom:0;mso-position-horizontal:absolute;mso-position-horizontal-relative:text;mso-position-vertical:absolute;mso-position-vertical-relative:text" from="-.5pt,42.8pt" to="658.05pt,42.85pt" o:gfxdata="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" strokeweight=".18mm">
                 <v:stroke joinstyle="miter"/>
               </v:line>
             </w:pict>
@@ -12523,7 +12523,7 @@
           </mc:Choice>
           <mc:Fallback>
             <w:pict>
-              <v:line w14:anchorId="0100FE50" id="Straight Connector 5" o:spid="_x0000_s1026" style="position:absolute;z-index:-251642880;visibility:visible;mso-wrap-style:square;mso-width-percent:0;mso-height-percent:0;mso-wrap-distance-left:9.05pt;mso-wrap-distance-top:0;mso-wrap-distance-right:9.05pt;mso-wrap-distance-bottom:0;mso-position-horizontal:absolute;mso-position-horizontal-relative:text;mso-position-vertical:absolute;mso-position-vertical-relative:text;mso-width-percent:0;mso-height-percent:0;mso-width-relative:page;mso-height-relative:page" from="657pt,1.55pt" to="657.05pt,57.3pt" o:gfxdata="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" strokeweight=".18mm">
+              <v:line w14:anchorId="6201F40D" id="Straight Connector 5" o:spid="_x0000_s1026" style="position:absolute;z-index:-251642880;visibility:visible;mso-wrap-style:square;mso-width-percent:0;mso-height-percent:0;mso-wrap-distance-left:9.05pt;mso-wrap-distance-top:0;mso-wrap-distance-right:9.05pt;mso-wrap-distance-bottom:0;mso-position-horizontal:absolute;mso-position-horizontal-relative:text;mso-position-vertical:absolute;mso-position-vertical-relative:text;mso-width-percent:0;mso-height-percent:0;mso-width-relative:page;mso-height-relative:page" from="657pt,1.55pt" to="657.05pt,57.3pt" o:gfxdata="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" strokeweight=".18mm">
                 <v:stroke joinstyle="miter"/>
                 <o:lock v:ext="edit" shapetype="f"/>
               </v:line>
@@ -12602,7 +12602,7 @@
           </mc:Choice>
           <mc:Fallback>
             <w:pict>
-              <v:line w14:anchorId="63B40C0D" id="Straight Connector 6" o:spid="_x0000_s1026" style="position:absolute;z-index:-251643904;visibility:visible;mso-wrap-style:square;mso-width-percent:0;mso-height-percent:0;mso-wrap-distance-left:9.05pt;mso-wrap-distance-top:0;mso-wrap-distance-right:9.05pt;mso-wrap-distance-bottom:0;mso-position-horizontal:absolute;mso-position-horizontal-relative:text;mso-position-vertical:absolute;mso-position-vertical-relative:text;mso-width-percent:0;mso-height-percent:0;mso-width-relative:page;mso-height-relative:page" from="0,1.55pt" to=".05pt,57.3pt" o:gfxdata="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" strokeweight=".18mm">
+              <v:line w14:anchorId="4FDBF703" id="Straight Connector 6" o:spid="_x0000_s1026" style="position:absolute;z-index:-251643904;visibility:visible;mso-wrap-style:square;mso-width-percent:0;mso-height-percent:0;mso-wrap-distance-left:9.05pt;mso-wrap-distance-top:0;mso-wrap-distance-right:9.05pt;mso-wrap-distance-bottom:0;mso-position-horizontal:absolute;mso-position-horizontal-relative:text;mso-position-vertical:absolute;mso-position-vertical-relative:text;mso-width-percent:0;mso-height-percent:0;mso-width-relative:page;mso-height-relative:page" from="0,1.55pt" to=".05pt,57.3pt" o:gfxdata="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" strokeweight=".18mm">
                 <v:stroke joinstyle="miter"/>
                 <o:lock v:ext="edit" shapetype="f"/>
               </v:line>
@@ -12694,7 +12694,7 @@
           </mc:Choice>
           <mc:Fallback>
             <w:pict>
-              <v:line w14:anchorId="07B23118" id="Straight Connector 7" o:spid="_x0000_s1026" style="position:absolute;z-index:-251644928;visibility:visible;mso-wrap-style:square;mso-width-percent:0;mso-height-percent:0;mso-wrap-distance-left:9.05pt;mso-wrap-distance-top:0;mso-wrap-distance-right:9.05pt;mso-wrap-distance-bottom:0;mso-position-horizontal:absolute;mso-position-horizontal-relative:text;mso-position-vertical:absolute;mso-position-vertical-relative:text;mso-width-percent:0;mso-height-percent:0;mso-width-relative:page;mso-height-relative:page" from="-.45pt,-12.85pt" to="658.1pt,-12.8pt" o:gfxdata="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" strokeweight=".18mm">
+              <v:line w14:anchorId="118DAF62" id="Straight Connector 7" o:spid="_x0000_s1026" style="position:absolute;z-index:-251644928;visibility:visible;mso-wrap-style:square;mso-width-percent:0;mso-height-percent:0;mso-wrap-distance-left:9.05pt;mso-wrap-distance-top:0;mso-wrap-distance-right:9.05pt;mso-wrap-distance-bottom:0;mso-position-horizontal:absolute;mso-position-horizontal-relative:text;mso-position-vertical:absolute;mso-position-vertical-relative:text;mso-width-percent:0;mso-height-percent:0;mso-width-relative:page;mso-height-relative:page" from="-.45pt,-12.85pt" to="658.1pt,-12.8pt" o:gfxdata="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" strokeweight=".18mm">
                 <v:stroke joinstyle="miter"/>
                 <o:lock v:ext="edit" shapetype="f"/>
               </v:line>
@@ -12773,7 +12773,7 @@
           </mc:Choice>
           <mc:Fallback>
             <w:pict>
-              <v:line w14:anchorId="70E21B55" id="Straight Connector 8" o:spid="_x0000_s1026" style="position:absolute;z-index:-251641856;visibility:visible;mso-wrap-style:square;mso-width-percent:0;mso-height-percent:0;mso-wrap-distance-left:9.05pt;mso-wrap-distance-top:0;mso-wrap-distance-right:9.05pt;mso-wrap-distance-bottom:0;mso-position-horizontal:absolute;mso-position-horizontal-relative:text;mso-position-vertical:absolute;mso-position-vertical-relative:text;mso-width-percent:0;mso-height-percent:0;mso-width-relative:page;mso-height-relative:page" from="-.45pt,42.8pt" to="658.1pt,42.85pt" o:gfxdata="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" strokeweight=".18mm">
+              <v:line w14:anchorId="20FE51D8" id="Straight Connector 8" o:spid="_x0000_s1026" style="position:absolute;z-index:-251641856;visibility:visible;mso-wrap-style:square;mso-width-percent:0;mso-height-percent:0;mso-wrap-distance-left:9.05pt;mso-wrap-distance-top:0;mso-wrap-distance-right:9.05pt;mso-wrap-distance-bottom:0;mso-position-horizontal:absolute;mso-position-horizontal-relative:text;mso-position-vertical:absolute;mso-position-vertical-relative:text;mso-width-percent:0;mso-height-percent:0;mso-width-relative:page;mso-height-relative:page" from="-.45pt,42.8pt" to="658.1pt,42.85pt" o:gfxdata="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" strokeweight=".18mm">
                 <v:stroke joinstyle="miter"/>
                 <o:lock v:ext="edit" shapetype="f"/>
               </v:line>
@@ -16382,7 +16382,7 @@
           </mc:Choice>
           <mc:Fallback>
             <w:pict>
-              <v:line w14:anchorId="005DDC0B" id="Straight Connector 5" o:spid="_x0000_s1026" style="position:absolute;z-index:-251638784;visibility:visible;mso-wrap-style:square;mso-width-percent:0;mso-height-percent:0;mso-wrap-distance-left:9.05pt;mso-wrap-distance-top:0;mso-wrap-distance-right:9.05pt;mso-wrap-distance-bottom:0;mso-position-horizontal:absolute;mso-position-horizontal-relative:text;mso-position-vertical:absolute;mso-position-vertical-relative:text;mso-width-percent:0;mso-height-percent:0;mso-width-relative:page;mso-height-relative:page" from="657pt,1.55pt" to="657.05pt,57.3pt" o:gfxdata="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" strokeweight=".18mm">
+              <v:line w14:anchorId="701F63E3" id="Straight Connector 5" o:spid="_x0000_s1026" style="position:absolute;z-index:-251638784;visibility:visible;mso-wrap-style:square;mso-width-percent:0;mso-height-percent:0;mso-wrap-distance-left:9.05pt;mso-wrap-distance-top:0;mso-wrap-distance-right:9.05pt;mso-wrap-distance-bottom:0;mso-position-horizontal:absolute;mso-position-horizontal-relative:text;mso-position-vertical:absolute;mso-position-vertical-relative:text;mso-width-percent:0;mso-height-percent:0;mso-width-relative:page;mso-height-relative:page" from="657pt,1.55pt" to="657.05pt,57.3pt" o:gfxdata="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" strokeweight=".18mm">
                 <v:stroke joinstyle="miter"/>
                 <o:lock v:ext="edit" shapetype="f"/>
               </v:line>
@@ -16461,7 +16461,7 @@
           </mc:Choice>
           <mc:Fallback>
             <w:pict>
-              <v:line w14:anchorId="0F69E0C9" id="Straight Connector 6" o:spid="_x0000_s1026" style="position:absolute;z-index:-251639808;visibility:visible;mso-wrap-style:square;mso-width-percent:0;mso-height-percent:0;mso-wrap-distance-left:9.05pt;mso-wrap-distance-top:0;mso-wrap-distance-right:9.05pt;mso-wrap-distance-bottom:0;mso-position-horizontal:absolute;mso-position-horizontal-relative:text;mso-position-vertical:absolute;mso-position-vertical-relative:text;mso-width-percent:0;mso-height-percent:0;mso-width-relative:page;mso-height-relative:page" from="0,1.55pt" to=".05pt,57.3pt" o:gfxdata="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" strokeweight=".18mm">
+              <v:line w14:anchorId="36A3F376" id="Straight Connector 6" o:spid="_x0000_s1026" style="position:absolute;z-index:-251639808;visibility:visible;mso-wrap-style:square;mso-width-percent:0;mso-height-percent:0;mso-wrap-distance-left:9.05pt;mso-wrap-distance-top:0;mso-wrap-distance-right:9.05pt;mso-wrap-distance-bottom:0;mso-position-horizontal:absolute;mso-position-horizontal-relative:text;mso-position-vertical:absolute;mso-position-vertical-relative:text;mso-width-percent:0;mso-height-percent:0;mso-width-relative:page;mso-height-relative:page" from="0,1.55pt" to=".05pt,57.3pt" o:gfxdata="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" strokeweight=".18mm">
                 <v:stroke joinstyle="miter"/>
                 <o:lock v:ext="edit" shapetype="f"/>
               </v:line>
@@ -16553,7 +16553,7 @@
           </mc:Choice>
           <mc:Fallback>
             <w:pict>
-              <v:line w14:anchorId="5C6E0F51" id="Straight Connector 7" o:spid="_x0000_s1026" style="position:absolute;z-index:-251640832;visibility:visible;mso-wrap-style:square;mso-width-percent:0;mso-height-percent:0;mso-wrap-distance-left:9.05pt;mso-wrap-distance-top:0;mso-wrap-distance-right:9.05pt;mso-wrap-distance-bottom:0;mso-position-horizontal:absolute;mso-position-horizontal-relative:text;mso-position-vertical:absolute;mso-position-vertical-relative:text;mso-width-percent:0;mso-height-percent:0;mso-width-relative:page;mso-height-relative:page" from="-.45pt,-12.85pt" to="658.1pt,-12.8pt" o:gfxdata="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" strokeweight=".18mm">
+              <v:line w14:anchorId="23C59E82" id="Straight Connector 7" o:spid="_x0000_s1026" style="position:absolute;z-index:-251640832;visibility:visible;mso-wrap-style:square;mso-width-percent:0;mso-height-percent:0;mso-wrap-distance-left:9.05pt;mso-wrap-distance-top:0;mso-wrap-distance-right:9.05pt;mso-wrap-distance-bottom:0;mso-position-horizontal:absolute;mso-position-horizontal-relative:text;mso-position-vertical:absolute;mso-position-vertical-relative:text;mso-width-percent:0;mso-height-percent:0;mso-width-relative:page;mso-height-relative:page" from="-.45pt,-12.85pt" to="658.1pt,-12.8pt" o:gfxdata="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" strokeweight=".18mm">
                 <v:stroke joinstyle="miter"/>
                 <o:lock v:ext="edit" shapetype="f"/>
               </v:line>
@@ -16632,7 +16632,7 @@
           </mc:Choice>
           <mc:Fallback>
             <w:pict>
-              <v:line w14:anchorId="0D1A9007" id="Straight Connector 8" o:spid="_x0000_s1026" style="position:absolute;z-index:-251637760;visibility:visible;mso-wrap-style:square;mso-width-percent:0;mso-height-percent:0;mso-wrap-distance-left:9.05pt;mso-wrap-distance-top:0;mso-wrap-distance-right:9.05pt;mso-wrap-distance-bottom:0;mso-position-horizontal:absolute;mso-position-horizontal-relative:text;mso-position-vertical:absolute;mso-position-vertical-relative:text;mso-width-percent:0;mso-height-percent:0;mso-width-relative:page;mso-height-relative:page" from="-.45pt,42.8pt" to="658.1pt,42.85pt" o:gfxdata="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" strokeweight=".18mm">
+              <v:line w14:anchorId="008BC281" id="Straight Connector 8" o:spid="_x0000_s1026" style="position:absolute;z-index:-251637760;visibility:visible;mso-wrap-style:square;mso-width-percent:0;mso-height-percent:0;mso-wrap-distance-left:9.05pt;mso-wrap-distance-top:0;mso-wrap-distance-right:9.05pt;mso-wrap-distance-bottom:0;mso-position-horizontal:absolute;mso-position-horizontal-relative:text;mso-position-vertical:absolute;mso-position-vertical-relative:text;mso-width-percent:0;mso-height-percent:0;mso-width-relative:page;mso-height-relative:page" from="-.45pt,42.8pt" to="658.1pt,42.85pt" o:gfxdata="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" strokeweight=".18mm">
                 <v:stroke joinstyle="miter"/>
                 <o:lock v:ext="edit" shapetype="f"/>
               </v:line>
@@ -21722,7 +21722,7 @@
           </mc:Choice>
           <mc:Fallback>
             <w:pict>
-              <v:line w14:anchorId="717DAEDA" id="Straight Connector 26" o:spid="_x0000_s1026" style="position:absolute;z-index:-251629568;visibility:visible;mso-wrap-style:square;mso-wrap-distance-left:9.05pt;mso-wrap-distance-top:0;mso-wrap-distance-right:9.05pt;mso-wrap-distance-bottom:0;mso-position-horizontal:absolute;mso-position-horizontal-relative:text;mso-position-vertical:absolute;mso-position-vertical-relative:text" from="657pt,2pt" to="657.05pt,57.75pt" o:gfxdata="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" strokeweight=".18mm">
+              <v:line w14:anchorId="6CBCDBC6" id="Straight Connector 26" o:spid="_x0000_s1026" style="position:absolute;z-index:-251629568;visibility:visible;mso-wrap-style:square;mso-wrap-distance-left:9.05pt;mso-wrap-distance-top:0;mso-wrap-distance-right:9.05pt;mso-wrap-distance-bottom:0;mso-position-horizontal:absolute;mso-position-horizontal-relative:text;mso-position-vertical:absolute;mso-position-vertical-relative:text" from="657pt,2pt" to="657.05pt,57.75pt" o:gfxdata="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" strokeweight=".18mm">
                 <v:stroke joinstyle="miter"/>
               </v:line>
             </w:pict>
@@ -21790,7 +21790,7 @@
           </mc:Choice>
           <mc:Fallback>
             <w:pict>
-              <v:line w14:anchorId="6047DBF3" id="Straight Connector 27" o:spid="_x0000_s1026" style="position:absolute;z-index:-251630592;visibility:visible;mso-wrap-style:square;mso-wrap-distance-left:9.05pt;mso-wrap-distance-top:0;mso-wrap-distance-right:9.05pt;mso-wrap-distance-bottom:0;mso-position-horizontal:absolute;mso-position-horizontal-relative:text;mso-position-vertical:absolute;mso-position-vertical-relative:text" from="0,2pt" to=".05pt,57.75pt" o:gfxdata="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" strokeweight=".18mm">
+              <v:line w14:anchorId="485C9901" id="Straight Connector 27" o:spid="_x0000_s1026" style="position:absolute;z-index:-251630592;visibility:visible;mso-wrap-style:square;mso-wrap-distance-left:9.05pt;mso-wrap-distance-top:0;mso-wrap-distance-right:9.05pt;mso-wrap-distance-bottom:0;mso-position-horizontal:absolute;mso-position-horizontal-relative:text;mso-position-vertical:absolute;mso-position-vertical-relative:text" from="0,2pt" to=".05pt,57.75pt" o:gfxdata="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" strokeweight=".18mm">
                 <v:stroke joinstyle="miter"/>
               </v:line>
             </w:pict>
@@ -21871,7 +21871,7 @@
           </mc:Choice>
           <mc:Fallback>
             <w:pict>
-              <v:line w14:anchorId="19646DDF" id="Straight Connector 28" o:spid="_x0000_s1026" style="position:absolute;z-index:-251631616;visibility:visible;mso-wrap-style:square;mso-wrap-distance-left:9.05pt;mso-wrap-distance-top:0;mso-wrap-distance-right:9.05pt;mso-wrap-distance-bottom:0;mso-position-horizontal:absolute;mso-position-horizontal-relative:text;mso-position-vertical:absolute;mso-position-vertical-relative:text" from="-.5pt,-12.9pt" to="658.05pt,-12.85pt" o:gfxdata="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" strokeweight=".18mm">
+              <v:line w14:anchorId="66E6A92E" id="Straight Connector 28" o:spid="_x0000_s1026" style="position:absolute;z-index:-251631616;visibility:visible;mso-wrap-style:square;mso-wrap-distance-left:9.05pt;mso-wrap-distance-top:0;mso-wrap-distance-right:9.05pt;mso-wrap-distance-bottom:0;mso-position-horizontal:absolute;mso-position-horizontal-relative:text;mso-position-vertical:absolute;mso-position-vertical-relative:text" from="-.5pt,-12.9pt" to="658.05pt,-12.85pt" o:gfxdata="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" strokeweight=".18mm">
                 <v:stroke joinstyle="miter"/>
               </v:line>
             </w:pict>
@@ -21939,7 +21939,7 @@
           </mc:Choice>
           <mc:Fallback>
             <w:pict>
-              <v:line w14:anchorId="15951895" id="Straight Connector 29" o:spid="_x0000_s1026" style="position:absolute;z-index:-251628544;visibility:visible;mso-wrap-style:square;mso-wrap-distance-left:9.05pt;mso-wrap-distance-top:0;mso-wrap-distance-right:9.05pt;mso-wrap-distance-bottom:0;mso-position-horizontal:absolute;mso-position-horizontal-relative:text;mso-position-vertical:absolute;mso-position-vertical-relative:text" from="-.5pt,42.8pt" to="658.05pt,42.85pt" o:gfxdata="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" strokeweight=".18mm">
+              <v:line w14:anchorId="5B4CC7BC" id="Straight Connector 29" o:spid="_x0000_s1026" style="position:absolute;z-index:-251628544;visibility:visible;mso-wrap-style:square;mso-wrap-distance-left:9.05pt;mso-wrap-distance-top:0;mso-wrap-distance-right:9.05pt;mso-wrap-distance-bottom:0;mso-position-horizontal:absolute;mso-position-horizontal-relative:text;mso-position-vertical:absolute;mso-position-vertical-relative:text" from="-.5pt,42.8pt" to="658.05pt,42.85pt" o:gfxdata="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" strokeweight=".18mm">
                 <v:stroke joinstyle="miter"/>
               </v:line>
             </w:pict>
@@ -23846,7 +23846,7 @@
           </mc:Choice>
           <mc:Fallback>
             <w:pict>
-              <v:line w14:anchorId="5909DE03" id="Straight Connector 31" o:spid="_x0000_s1026" style="position:absolute;z-index:-251624448;visibility:visible;mso-wrap-style:square;mso-wrap-distance-left:9.05pt;mso-wrap-distance-top:0;mso-wrap-distance-right:9.05pt;mso-wrap-distance-bottom:0;mso-position-horizontal:absolute;mso-position-horizontal-relative:text;mso-position-vertical:absolute;mso-position-vertical-relative:text" from="658.35pt,.6pt" to="658.4pt,56.35pt" o:gfxdata="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" strokeweight=".18mm">
+              <v:line w14:anchorId="55B1BB24" id="Straight Connector 31" o:spid="_x0000_s1026" style="position:absolute;z-index:-251624448;visibility:visible;mso-wrap-style:square;mso-wrap-distance-left:9.05pt;mso-wrap-distance-top:0;mso-wrap-distance-right:9.05pt;mso-wrap-distance-bottom:0;mso-position-horizontal:absolute;mso-position-horizontal-relative:text;mso-position-vertical:absolute;mso-position-vertical-relative:text" from="658.35pt,.6pt" to="658.4pt,56.35pt" o:gfxdata="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" strokeweight=".18mm">
                 <v:stroke joinstyle="miter"/>
               </v:line>
             </w:pict>
@@ -23914,7 +23914,7 @@
           </mc:Choice>
           <mc:Fallback>
             <w:pict>
-              <v:line w14:anchorId="7F047E55" id="Straight Connector 30" o:spid="_x0000_s1026" style="position:absolute;z-index:-251625472;visibility:visible;mso-wrap-style:square;mso-wrap-distance-left:9.05pt;mso-wrap-distance-top:0;mso-wrap-distance-right:9.05pt;mso-wrap-distance-bottom:0;mso-position-horizontal:absolute;mso-position-horizontal-relative:text;mso-position-vertical:absolute;mso-position-vertical-relative:text" from="-.65pt,.6pt" to="-.6pt,56.35pt" o:gfxdata="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" strokeweight=".18mm">
+              <v:line w14:anchorId="35729EBE" id="Straight Connector 30" o:spid="_x0000_s1026" style="position:absolute;z-index:-251625472;visibility:visible;mso-wrap-style:square;mso-wrap-distance-left:9.05pt;mso-wrap-distance-top:0;mso-wrap-distance-right:9.05pt;mso-wrap-distance-bottom:0;mso-position-horizontal:absolute;mso-position-horizontal-relative:text;mso-position-vertical:absolute;mso-position-vertical-relative:text" from="-.65pt,.6pt" to="-.6pt,56.35pt" o:gfxdata="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" strokeweight=".18mm">
                 <v:stroke joinstyle="miter"/>
               </v:line>
             </w:pict>
@@ -23988,7 +23988,7 @@
           </mc:Choice>
           <mc:Fallback>
             <w:pict>
-              <v:line w14:anchorId="3FF9F4B7" id="Straight Connector 32" o:spid="_x0000_s1026" style="position:absolute;z-index:-251626496;visibility:visible;mso-wrap-style:square;mso-wrap-distance-left:9.05pt;mso-wrap-distance-top:0;mso-wrap-distance-right:9.05pt;mso-wrap-distance-bottom:0;mso-position-horizontal:absolute;mso-position-horizontal-relative:text;mso-position-vertical:absolute;mso-position-vertical-relative:text" from="-.5pt,-12.9pt" to="658.05pt,-12.85pt" o:gfxdata="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" strokeweight=".18mm">
+              <v:line w14:anchorId="38144A3D" id="Straight Connector 32" o:spid="_x0000_s1026" style="position:absolute;z-index:-251626496;visibility:visible;mso-wrap-style:square;mso-wrap-distance-left:9.05pt;mso-wrap-distance-top:0;mso-wrap-distance-right:9.05pt;mso-wrap-distance-bottom:0;mso-position-horizontal:absolute;mso-position-horizontal-relative:text;mso-position-vertical:absolute;mso-position-vertical-relative:text" from="-.5pt,-12.9pt" to="658.05pt,-12.85pt" o:gfxdata="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" strokeweight=".18mm">
                 <v:stroke joinstyle="miter"/>
               </v:line>
             </w:pict>
@@ -24056,7 +24056,7 @@
           </mc:Choice>
           <mc:Fallback>
             <w:pict>
-              <v:line w14:anchorId="33EEF70D" id="Straight Connector 33" o:spid="_x0000_s1026" style="position:absolute;z-index:-251623424;visibility:visible;mso-wrap-style:square;mso-wrap-distance-left:9.05pt;mso-wrap-distance-top:0;mso-wrap-distance-right:9.05pt;mso-wrap-distance-bottom:0;mso-position-horizontal:absolute;mso-position-horizontal-relative:text;mso-position-vertical:absolute;mso-position-vertical-relative:text" from="-.5pt,42.8pt" to="658.05pt,42.85pt" o:gfxdata="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" strokeweight=".18mm">
+              <v:line w14:anchorId="52FC9273" id="Straight Connector 33" o:spid="_x0000_s1026" style="position:absolute;z-index:-251623424;visibility:visible;mso-wrap-style:square;mso-wrap-distance-left:9.05pt;mso-wrap-distance-top:0;mso-wrap-distance-right:9.05pt;mso-wrap-distance-bottom:0;mso-position-horizontal:absolute;mso-position-horizontal-relative:text;mso-position-vertical:absolute;mso-position-vertical-relative:text" from="-.5pt,42.8pt" to="658.05pt,42.85pt" o:gfxdata="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" strokeweight=".18mm">
                 <v:stroke joinstyle="miter"/>
               </v:line>
             </w:pict>
@@ -26565,7 +26565,7 @@
           </mc:Choice>
           <mc:Fallback>
             <w:pict>
-              <v:line w14:anchorId="1633B514" id="Straight Connector 34" o:spid="_x0000_s1026" style="position:absolute;z-index:-251620352;visibility:visible;mso-wrap-style:square;mso-wrap-distance-left:9.05pt;mso-wrap-distance-top:0;mso-wrap-distance-right:9.05pt;mso-wrap-distance-bottom:0;mso-position-horizontal:absolute;mso-position-horizontal-relative:text;mso-position-vertical:absolute;mso-position-vertical-relative:text" from="-.2pt,.9pt" to="-.15pt,56.65pt" o:gfxdata="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" strokeweight=".18mm">
+              <v:line w14:anchorId="7F0250FA" id="Straight Connector 34" o:spid="_x0000_s1026" style="position:absolute;z-index:-251620352;visibility:visible;mso-wrap-style:square;mso-wrap-distance-left:9.05pt;mso-wrap-distance-top:0;mso-wrap-distance-right:9.05pt;mso-wrap-distance-bottom:0;mso-position-horizontal:absolute;mso-position-horizontal-relative:text;mso-position-vertical:absolute;mso-position-vertical-relative:text" from="-.2pt,.9pt" to="-.15pt,56.65pt" o:gfxdata="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" strokeweight=".18mm">
                 <v:stroke joinstyle="miter"/>
               </v:line>
             </w:pict>
@@ -26646,7 +26646,7 @@
           </mc:Choice>
           <mc:Fallback>
             <w:pict>
-              <v:line w14:anchorId="52E9BEC9" id="Straight Connector 35" o:spid="_x0000_s1026" style="position:absolute;z-index:-251621376;visibility:visible;mso-wrap-style:square;mso-wrap-distance-left:9.05pt;mso-wrap-distance-top:0;mso-wrap-distance-right:9.05pt;mso-wrap-distance-bottom:0;mso-position-horizontal:absolute;mso-position-horizontal-relative:text;mso-position-vertical:absolute;mso-position-vertical-relative:text" from="-.5pt,-12.9pt" to="658.05pt,-12.85pt" o:gfxdata="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" strokeweight=".18mm">
+              <v:line w14:anchorId="39E5744E" id="Straight Connector 35" o:spid="_x0000_s1026" style="position:absolute;z-index:-251621376;visibility:visible;mso-wrap-style:square;mso-wrap-distance-left:9.05pt;mso-wrap-distance-top:0;mso-wrap-distance-right:9.05pt;mso-wrap-distance-bottom:0;mso-position-horizontal:absolute;mso-position-horizontal-relative:text;mso-position-vertical:absolute;mso-position-vertical-relative:text" from="-.5pt,-12.9pt" to="658.05pt,-12.85pt" o:gfxdata="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" strokeweight=".18mm">
                 <v:stroke joinstyle="miter"/>
               </v:line>
             </w:pict>
@@ -26714,7 +26714,7 @@
           </mc:Choice>
           <mc:Fallback>
             <w:pict>
-              <v:line w14:anchorId="716E325C" id="Straight Connector 36" o:spid="_x0000_s1026" style="position:absolute;z-index:-251619328;visibility:visible;mso-wrap-style:square;mso-wrap-distance-left:9.05pt;mso-wrap-distance-top:0;mso-wrap-distance-right:9.05pt;mso-wrap-distance-bottom:0;mso-position-horizontal:absolute;mso-position-horizontal-relative:text;mso-position-vertical:absolute;mso-position-vertical-relative:text" from="-.5pt,42.8pt" to="658.05pt,42.85pt" o:gfxdata="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" strokeweight=".18mm">
+              <v:line w14:anchorId="4BF03F96" id="Straight Connector 36" o:spid="_x0000_s1026" style="position:absolute;z-index:-251619328;visibility:visible;mso-wrap-style:square;mso-wrap-distance-left:9.05pt;mso-wrap-distance-top:0;mso-wrap-distance-right:9.05pt;mso-wrap-distance-bottom:0;mso-position-horizontal:absolute;mso-position-horizontal-relative:text;mso-position-vertical:absolute;mso-position-vertical-relative:text" from="-.5pt,42.8pt" to="658.05pt,42.85pt" o:gfxdata="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" strokeweight=".18mm">
                 <v:stroke joinstyle="miter"/>
               </v:line>
             </w:pict>
@@ -30889,7 +30889,7 @@
           </mc:Choice>
           <mc:Fallback>
             <w:pict>
-              <v:line w14:anchorId="58F8D947" id="Straight Connector 37" o:spid="_x0000_s1026" style="position:absolute;z-index:-251615232;visibility:visible;mso-wrap-style:square;mso-wrap-distance-left:9.05pt;mso-wrap-distance-top:0;mso-wrap-distance-right:9.05pt;mso-wrap-distance-bottom:0;mso-position-horizontal:absolute;mso-position-horizontal-relative:text;mso-position-vertical:absolute;mso-position-vertical-relative:text" from="658.15pt,.25pt" to="658.2pt,56pt" o:gfxdata="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" strokeweight=".18mm">
+              <v:line w14:anchorId="4E28B545" id="Straight Connector 37" o:spid="_x0000_s1026" style="position:absolute;z-index:-251615232;visibility:visible;mso-wrap-style:square;mso-wrap-distance-left:9.05pt;mso-wrap-distance-top:0;mso-wrap-distance-right:9.05pt;mso-wrap-distance-bottom:0;mso-position-horizontal:absolute;mso-position-horizontal-relative:text;mso-position-vertical:absolute;mso-position-vertical-relative:text" from="658.15pt,.25pt" to="658.2pt,56pt" o:gfxdata="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" strokeweight=".18mm">
                 <v:stroke joinstyle="miter"/>
               </v:line>
             </w:pict>
@@ -30957,7 +30957,7 @@
           </mc:Choice>
           <mc:Fallback>
             <w:pict>
-              <v:line w14:anchorId="3271790F" id="Straight Connector 38" o:spid="_x0000_s1026" style="position:absolute;z-index:-251616256;visibility:visible;mso-wrap-style:square;mso-wrap-distance-left:9.05pt;mso-wrap-distance-top:0;mso-wrap-distance-right:9.05pt;mso-wrap-distance-bottom:0;mso-position-horizontal:absolute;mso-position-horizontal-relative:text;mso-position-vertical:absolute;mso-position-vertical-relative:text" from="3.1pt,.3pt" to="3.15pt,56.05pt" o:gfxdata="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" strokeweight=".18mm">
+              <v:line w14:anchorId="1FE7FB9A" id="Straight Connector 38" o:spid="_x0000_s1026" style="position:absolute;z-index:-251616256;visibility:visible;mso-wrap-style:square;mso-wrap-distance-left:9.05pt;mso-wrap-distance-top:0;mso-wrap-distance-right:9.05pt;mso-wrap-distance-bottom:0;mso-position-horizontal:absolute;mso-position-horizontal-relative:text;mso-position-vertical:absolute;mso-position-vertical-relative:text" from="3.1pt,.3pt" to="3.15pt,56.05pt" o:gfxdata="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" strokeweight=".18mm">
                 <v:stroke joinstyle="miter"/>
               </v:line>
             </w:pict>
@@ -31039,7 +31039,7 @@
           </mc:Choice>
           <mc:Fallback>
             <w:pict>
-              <v:line w14:anchorId="6AC24074" id="Straight Connector 39" o:spid="_x0000_s1026" style="position:absolute;z-index:-251617280;visibility:visible;mso-wrap-style:square;mso-wrap-distance-left:9.05pt;mso-wrap-distance-top:0;mso-wrap-distance-right:9.05pt;mso-wrap-distance-bottom:0;mso-position-horizontal:absolute;mso-position-horizontal-relative:text;mso-position-vertical:absolute;mso-position-vertical-relative:text" from="-.5pt,-12.9pt" to="658.05pt,-12.85pt" o:gfxdata="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" strokeweight=".18mm">
+              <v:line w14:anchorId="4CF4BDDE" id="Straight Connector 39" o:spid="_x0000_s1026" style="position:absolute;z-index:-251617280;visibility:visible;mso-wrap-style:square;mso-wrap-distance-left:9.05pt;mso-wrap-distance-top:0;mso-wrap-distance-right:9.05pt;mso-wrap-distance-bottom:0;mso-position-horizontal:absolute;mso-position-horizontal-relative:text;mso-position-vertical:absolute;mso-position-vertical-relative:text" from="-.5pt,-12.9pt" to="658.05pt,-12.85pt" o:gfxdata="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" strokeweight=".18mm">
                 <v:stroke joinstyle="miter"/>
               </v:line>
             </w:pict>
@@ -31107,7 +31107,7 @@
           </mc:Choice>
           <mc:Fallback>
             <w:pict>
-              <v:line w14:anchorId="07322178" id="Straight Connector 40" o:spid="_x0000_s1026" style="position:absolute;z-index:-251614208;visibility:visible;mso-wrap-style:square;mso-wrap-distance-left:9.05pt;mso-wrap-distance-top:0;mso-wrap-distance-right:9.05pt;mso-wrap-distance-bottom:0;mso-position-horizontal:absolute;mso-position-horizontal-relative:text;mso-position-vertical:absolute;mso-position-vertical-relative:text" from="-.5pt,42.8pt" to="658.05pt,42.85pt" o:gfxdata="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" strokeweight=".18mm">
+              <v:line w14:anchorId="43472891" id="Straight Connector 40" o:spid="_x0000_s1026" style="position:absolute;z-index:-251614208;visibility:visible;mso-wrap-style:square;mso-wrap-distance-left:9.05pt;mso-wrap-distance-top:0;mso-wrap-distance-right:9.05pt;mso-wrap-distance-bottom:0;mso-position-horizontal:absolute;mso-position-horizontal-relative:text;mso-position-vertical:absolute;mso-position-vertical-relative:text" from="-.5pt,42.8pt" to="658.05pt,42.85pt" o:gfxdata="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" strokeweight=".18mm">
                 <v:stroke joinstyle="miter"/>
               </v:line>
             </w:pict>
@@ -34286,7 +34286,7 @@
           </mc:Choice>
           <mc:Fallback>
             <w:pict>
-              <v:line w14:anchorId="404E85D0" id="Straight Connector 41" o:spid="_x0000_s1026" style="position:absolute;z-index:-251610112;visibility:visible;mso-wrap-style:square;mso-wrap-distance-left:9.05pt;mso-wrap-distance-top:0;mso-wrap-distance-right:9.05pt;mso-wrap-distance-bottom:0;mso-position-horizontal:absolute;mso-position-horizontal-relative:text;mso-position-vertical:absolute;mso-position-vertical-relative:text" from="658.3pt,14.45pt" to="658.35pt,70.2pt" o:gfxdata="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" strokeweight=".18mm">
+              <v:line w14:anchorId="6C064928" id="Straight Connector 41" o:spid="_x0000_s1026" style="position:absolute;z-index:-251610112;visibility:visible;mso-wrap-style:square;mso-wrap-distance-left:9.05pt;mso-wrap-distance-top:0;mso-wrap-distance-right:9.05pt;mso-wrap-distance-bottom:0;mso-position-horizontal:absolute;mso-position-horizontal-relative:text;mso-position-vertical:absolute;mso-position-vertical-relative:text" from="658.3pt,14.45pt" to="658.35pt,70.2pt" o:gfxdata="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" strokeweight=".18mm">
                 <v:stroke joinstyle="miter"/>
               </v:line>
             </w:pict>
@@ -34364,7 +34364,7 @@
           </mc:Choice>
           <mc:Fallback>
             <w:pict>
-              <v:line w14:anchorId="3DFE3EAB" id="Straight Connector 42" o:spid="_x0000_s1026" style="position:absolute;z-index:-251611136;visibility:visible;mso-wrap-style:square;mso-wrap-distance-left:9.05pt;mso-wrap-distance-top:0;mso-wrap-distance-right:9.05pt;mso-wrap-distance-bottom:0;mso-position-horizontal:absolute;mso-position-horizontal-relative:text;mso-position-vertical:absolute;mso-position-vertical-relative:text" from=".35pt,.9pt" to=".4pt,56.65pt" o:gfxdata="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" strokeweight=".18mm">
+              <v:line w14:anchorId="71D4732E" id="Straight Connector 42" o:spid="_x0000_s1026" style="position:absolute;z-index:-251611136;visibility:visible;mso-wrap-style:square;mso-wrap-distance-left:9.05pt;mso-wrap-distance-top:0;mso-wrap-distance-right:9.05pt;mso-wrap-distance-bottom:0;mso-position-horizontal:absolute;mso-position-horizontal-relative:text;mso-position-vertical:absolute;mso-position-vertical-relative:text" from=".35pt,.9pt" to=".4pt,56.65pt" o:gfxdata="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" strokeweight=".18mm">
                 <v:stroke joinstyle="miter"/>
               </v:line>
             </w:pict>
@@ -34443,7 +34443,7 @@
           </mc:Choice>
           <mc:Fallback>
             <w:pict>
-              <v:line w14:anchorId="66105F22" id="Straight Connector 43" o:spid="_x0000_s1026" style="position:absolute;z-index:-251612160;visibility:visible;mso-wrap-style:square;mso-wrap-distance-left:9.05pt;mso-wrap-distance-top:0;mso-wrap-distance-right:9.05pt;mso-wrap-distance-bottom:0;mso-position-horizontal:absolute;mso-position-horizontal-relative:text;mso-position-vertical:absolute;mso-position-vertical-relative:text" from="-.5pt,-12.9pt" to="658.05pt,-12.85pt" o:gfxdata="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" strokeweight=".18mm">
+              <v:line w14:anchorId="5B049664" id="Straight Connector 43" o:spid="_x0000_s1026" style="position:absolute;z-index:-251612160;visibility:visible;mso-wrap-style:square;mso-wrap-distance-left:9.05pt;mso-wrap-distance-top:0;mso-wrap-distance-right:9.05pt;mso-wrap-distance-bottom:0;mso-position-horizontal:absolute;mso-position-horizontal-relative:text;mso-position-vertical:absolute;mso-position-vertical-relative:text" from="-.5pt,-12.9pt" to="658.05pt,-12.85pt" o:gfxdata="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" strokeweight=".18mm">
                 <v:stroke joinstyle="miter"/>
               </v:line>
             </w:pict>
@@ -34511,7 +34511,7 @@
           </mc:Choice>
           <mc:Fallback>
             <w:pict>
-              <v:line w14:anchorId="00682898" id="Straight Connector 44" o:spid="_x0000_s1026" style="position:absolute;z-index:-251609088;visibility:visible;mso-wrap-style:square;mso-wrap-distance-left:9.05pt;mso-wrap-distance-top:0;mso-wrap-distance-right:9.05pt;mso-wrap-distance-bottom:0;mso-position-horizontal:absolute;mso-position-horizontal-relative:text;mso-position-vertical:absolute;mso-position-vertical-relative:text" from="-.5pt,42.8pt" to="658.05pt,42.85pt" o:gfxdata="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" strokeweight=".18mm">
+              <v:line w14:anchorId="7AF8D603" id="Straight Connector 44" o:spid="_x0000_s1026" style="position:absolute;z-index:-251609088;visibility:visible;mso-wrap-style:square;mso-wrap-distance-left:9.05pt;mso-wrap-distance-top:0;mso-wrap-distance-right:9.05pt;mso-wrap-distance-bottom:0;mso-position-horizontal:absolute;mso-position-horizontal-relative:text;mso-position-vertical:absolute;mso-position-vertical-relative:text" from="-.5pt,42.8pt" to="658.05pt,42.85pt" o:gfxdata="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" strokeweight=".18mm">
                 <v:stroke joinstyle="miter"/>
               </v:line>
             </w:pict>
@@ -36292,7 +36292,7 @@
           </mc:Choice>
           <mc:Fallback>
             <w:pict>
-              <v:line w14:anchorId="11484892" id="Straight Connector 45" o:spid="_x0000_s1026" style="position:absolute;z-index:-251604992;visibility:visible;mso-wrap-style:square;mso-wrap-distance-left:9.05pt;mso-wrap-distance-top:0;mso-wrap-distance-right:9.05pt;mso-wrap-distance-bottom:0;mso-position-horizontal:absolute;mso-position-horizontal-relative:text;mso-position-vertical:absolute;mso-position-vertical-relative:text" from="657pt,1.55pt" to="657.05pt,57.3pt" o:gfxdata="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" strokeweight=".18mm">
+              <v:line w14:anchorId="453131D8" id="Straight Connector 45" o:spid="_x0000_s1026" style="position:absolute;z-index:-251604992;visibility:visible;mso-wrap-style:square;mso-wrap-distance-left:9.05pt;mso-wrap-distance-top:0;mso-wrap-distance-right:9.05pt;mso-wrap-distance-bottom:0;mso-position-horizontal:absolute;mso-position-horizontal-relative:text;mso-position-vertical:absolute;mso-position-vertical-relative:text" from="657pt,1.55pt" to="657.05pt,57.3pt" o:gfxdata="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" strokeweight=".18mm">
                 <v:stroke joinstyle="miter"/>
               </v:line>
             </w:pict>
@@ -36360,7 +36360,7 @@
           </mc:Choice>
           <mc:Fallback>
             <w:pict>
-              <v:line w14:anchorId="788EF12C" id="Straight Connector 46" o:spid="_x0000_s1026" style="position:absolute;z-index:-251606016;visibility:visible;mso-wrap-style:square;mso-wrap-distance-left:9.05pt;mso-wrap-distance-top:0;mso-wrap-distance-right:9.05pt;mso-wrap-distance-bottom:0;mso-position-horizontal:absolute;mso-position-horizontal-relative:text;mso-position-vertical:absolute;mso-position-vertical-relative:text" from="0,1.55pt" to=".05pt,57.3pt" o:gfxdata="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" strokeweight=".18mm">
+              <v:line w14:anchorId="5CB74487" id="Straight Connector 46" o:spid="_x0000_s1026" style="position:absolute;z-index:-251606016;visibility:visible;mso-wrap-style:square;mso-wrap-distance-left:9.05pt;mso-wrap-distance-top:0;mso-wrap-distance-right:9.05pt;mso-wrap-distance-bottom:0;mso-position-horizontal:absolute;mso-position-horizontal-relative:text;mso-position-vertical:absolute;mso-position-vertical-relative:text" from="0,1.55pt" to=".05pt,57.3pt" o:gfxdata="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" strokeweight=".18mm">
                 <v:stroke joinstyle="miter"/>
               </v:line>
             </w:pict>
@@ -36441,7 +36441,7 @@
           </mc:Choice>
           <mc:Fallback>
             <w:pict>
-              <v:line w14:anchorId="50D1DB50" id="Straight Connector 47" o:spid="_x0000_s1026" style="position:absolute;z-index:-251607040;visibility:visible;mso-wrap-style:square;mso-wrap-distance-left:9.05pt;mso-wrap-distance-top:0;mso-wrap-distance-right:9.05pt;mso-wrap-distance-bottom:0;mso-position-horizontal:absolute;mso-position-horizontal-relative:text;mso-position-vertical:absolute;mso-position-vertical-relative:text" from="-.5pt,-12.9pt" to="658.05pt,-12.85pt" o:gfxdata="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" strokeweight=".18mm">
+              <v:line w14:anchorId="32062231" id="Straight Connector 47" o:spid="_x0000_s1026" style="position:absolute;z-index:-251607040;visibility:visible;mso-wrap-style:square;mso-wrap-distance-left:9.05pt;mso-wrap-distance-top:0;mso-wrap-distance-right:9.05pt;mso-wrap-distance-bottom:0;mso-position-horizontal:absolute;mso-position-horizontal-relative:text;mso-position-vertical:absolute;mso-position-vertical-relative:text" from="-.5pt,-12.9pt" to="658.05pt,-12.85pt" o:gfxdata="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" strokeweight=".18mm">
                 <v:stroke joinstyle="miter"/>
               </v:line>
             </w:pict>
@@ -36509,7 +36509,7 @@
           </mc:Choice>
           <mc:Fallback>
             <w:pict>
-              <v:line w14:anchorId="1F9D81F8" id="Straight Connector 48" o:spid="_x0000_s1026" style="position:absolute;z-index:-251603968;visibility:visible;mso-wrap-style:square;mso-wrap-distance-left:9.05pt;mso-wrap-distance-top:0;mso-wrap-distance-right:9.05pt;mso-wrap-distance-bottom:0;mso-position-horizontal:absolute;mso-position-horizontal-relative:text;mso-position-vertical:absolute;mso-position-vertical-relative:text" from="-.5pt,42.8pt" to="658.05pt,42.85pt" o:gfxdata="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" strokeweight=".18mm">
+              <v:line w14:anchorId="165B5B71" id="Straight Connector 48" o:spid="_x0000_s1026" style="position:absolute;z-index:-251603968;visibility:visible;mso-wrap-style:square;mso-wrap-distance-left:9.05pt;mso-wrap-distance-top:0;mso-wrap-distance-right:9.05pt;mso-wrap-distance-bottom:0;mso-position-horizontal:absolute;mso-position-horizontal-relative:text;mso-position-vertical:absolute;mso-position-vertical-relative:text" from="-.5pt,42.8pt" to="658.05pt,42.85pt" o:gfxdata="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" strokeweight=".18mm">
                 <v:stroke joinstyle="miter"/>
               </v:line>
             </w:pict>
@@ -37878,7 +37878,7 @@
           </mc:Choice>
           <mc:Fallback>
             <w:pict>
-              <v:line w14:anchorId="46FD3FAE" id="Straight Connector 53" o:spid="_x0000_s1026" style="position:absolute;z-index:-251599872;visibility:visible;mso-wrap-style:square;mso-wrap-distance-left:9.05pt;mso-wrap-distance-top:0;mso-wrap-distance-right:9.05pt;mso-wrap-distance-bottom:0;mso-position-horizontal:absolute;mso-position-horizontal-relative:text;mso-position-vertical:absolute;mso-position-vertical-relative:text" from="657pt,1.55pt" to="657.05pt,57.3pt" o:gfxdata="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" strokeweight=".18mm">
+              <v:line w14:anchorId="09E62634" id="Straight Connector 53" o:spid="_x0000_s1026" style="position:absolute;z-index:-251599872;visibility:visible;mso-wrap-style:square;mso-wrap-distance-left:9.05pt;mso-wrap-distance-top:0;mso-wrap-distance-right:9.05pt;mso-wrap-distance-bottom:0;mso-position-horizontal:absolute;mso-position-horizontal-relative:text;mso-position-vertical:absolute;mso-position-vertical-relative:text" from="657pt,1.55pt" to="657.05pt,57.3pt" o:gfxdata="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" strokeweight=".18mm">
                 <v:stroke joinstyle="miter"/>
               </v:line>
             </w:pict>
@@ -37946,7 +37946,7 @@
           </mc:Choice>
           <mc:Fallback>
             <w:pict>
-              <v:line w14:anchorId="7A00DE64" id="Straight Connector 54" o:spid="_x0000_s1026" style="position:absolute;z-index:-251600896;visibility:visible;mso-wrap-style:square;mso-wrap-distance-left:9.05pt;mso-wrap-distance-top:0;mso-wrap-distance-right:9.05pt;mso-wrap-distance-bottom:0;mso-position-horizontal:absolute;mso-position-horizontal-relative:text;mso-position-vertical:absolute;mso-position-vertical-relative:text" from="0,1.55pt" to=".05pt,57.3pt" o:gfxdata="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" strokeweight=".18mm">
+              <v:line w14:anchorId="0D6C6418" id="Straight Connector 54" o:spid="_x0000_s1026" style="position:absolute;z-index:-251600896;visibility:visible;mso-wrap-style:square;mso-wrap-distance-left:9.05pt;mso-wrap-distance-top:0;mso-wrap-distance-right:9.05pt;mso-wrap-distance-bottom:0;mso-position-horizontal:absolute;mso-position-horizontal-relative:text;mso-position-vertical:absolute;mso-position-vertical-relative:text" from="0,1.55pt" to=".05pt,57.3pt" o:gfxdata="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" strokeweight=".18mm">
                 <v:stroke joinstyle="miter"/>
               </v:line>
             </w:pict>
@@ -38027,7 +38027,7 @@
           </mc:Choice>
           <mc:Fallback>
             <w:pict>
-              <v:line w14:anchorId="7753BA0D" id="Straight Connector 55" o:spid="_x0000_s1026" style="position:absolute;z-index:-251601920;visibility:visible;mso-wrap-style:square;mso-wrap-distance-left:9.05pt;mso-wrap-distance-top:0;mso-wrap-distance-right:9.05pt;mso-wrap-distance-bottom:0;mso-position-horizontal:absolute;mso-position-horizontal-relative:text;mso-position-vertical:absolute;mso-position-vertical-relative:text" from="-.5pt,-12.9pt" to="658.05pt,-12.85pt" o:gfxdata="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" strokeweight=".18mm">
+              <v:line w14:anchorId="0166EA87" id="Straight Connector 55" o:spid="_x0000_s1026" style="position:absolute;z-index:-251601920;visibility:visible;mso-wrap-style:square;mso-wrap-distance-left:9.05pt;mso-wrap-distance-top:0;mso-wrap-distance-right:9.05pt;mso-wrap-distance-bottom:0;mso-position-horizontal:absolute;mso-position-horizontal-relative:text;mso-position-vertical:absolute;mso-position-vertical-relative:text" from="-.5pt,-12.9pt" to="658.05pt,-12.85pt" o:gfxdata="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" strokeweight=".18mm">
                 <v:stroke joinstyle="miter"/>
               </v:line>
             </w:pict>
@@ -38095,7 +38095,7 @@
           </mc:Choice>
           <mc:Fallback>
             <w:pict>
-              <v:line w14:anchorId="4F147BC1" id="Straight Connector 56" o:spid="_x0000_s1026" style="position:absolute;z-index:-251598848;visibility:visible;mso-wrap-style:square;mso-wrap-distance-left:9.05pt;mso-wrap-distance-top:0;mso-wrap-distance-right:9.05pt;mso-wrap-distance-bottom:0;mso-position-horizontal:absolute;mso-position-horizontal-relative:text;mso-position-vertical:absolute;mso-position-vertical-relative:text" from="-.5pt,42.8pt" to="658.05pt,42.85pt" o:gfxdata="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" strokeweight=".18mm">
+              <v:line w14:anchorId="191695DF" id="Straight Connector 56" o:spid="_x0000_s1026" style="position:absolute;z-index:-251598848;visibility:visible;mso-wrap-style:square;mso-wrap-distance-left:9.05pt;mso-wrap-distance-top:0;mso-wrap-distance-right:9.05pt;mso-wrap-distance-bottom:0;mso-position-horizontal:absolute;mso-position-horizontal-relative:text;mso-position-vertical:absolute;mso-position-vertical-relative:text" from="-.5pt,42.8pt" to="658.05pt,42.85pt" o:gfxdata="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" strokeweight=".18mm">
                 <v:stroke joinstyle="miter"/>
               </v:line>
             </w:pict>
@@ -39247,14 +39247,7 @@
                 <w:sz w:val="18"/>
                 <w:szCs w:val="18"/>
               </w:rPr>
-              <w:t>someInvalidBallots</w:t>
-            </w:r>
-            <w:r>
-              <w:rPr>
-                <w:sz w:val="18"/>
-                <w:szCs w:val="18"/>
-              </w:rPr>
-              <w:t xml:space="preserve">.txt – </w:t>
+              <w:t xml:space="preserve">someInvalidBallots.txt – </w:t>
             </w:r>
             <w:r>
               <w:rPr>
@@ -41291,7 +41284,7 @@
           </mc:Choice>
           <mc:Fallback>
             <w:pict>
-              <v:line w14:anchorId="6F473D10" id="Straight Connector 5" o:spid="_x0000_s1026" style="position:absolute;z-index:-251594752;visibility:visible;mso-wrap-style:square;mso-width-percent:0;mso-height-percent:0;mso-wrap-distance-left:9.05pt;mso-wrap-distance-top:0;mso-wrap-distance-right:9.05pt;mso-wrap-distance-bottom:0;mso-position-horizontal:absolute;mso-position-horizontal-relative:text;mso-position-vertical:absolute;mso-position-vertical-relative:text;mso-width-percent:0;mso-height-percent:0;mso-width-relative:page;mso-height-relative:page" from="657pt,1.55pt" to="657.05pt,57.3pt" o:gfxdata="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" strokeweight=".18mm">
+              <v:line w14:anchorId="3F867D9A" id="Straight Connector 5" o:spid="_x0000_s1026" style="position:absolute;z-index:-251594752;visibility:visible;mso-wrap-style:square;mso-width-percent:0;mso-height-percent:0;mso-wrap-distance-left:9.05pt;mso-wrap-distance-top:0;mso-wrap-distance-right:9.05pt;mso-wrap-distance-bottom:0;mso-position-horizontal:absolute;mso-position-horizontal-relative:text;mso-position-vertical:absolute;mso-position-vertical-relative:text;mso-width-percent:0;mso-height-percent:0;mso-width-relative:page;mso-height-relative:page" from="657pt,1.55pt" to="657.05pt,57.3pt" o:gfxdata="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" strokeweight=".18mm">
                 <v:stroke joinstyle="miter"/>
                 <o:lock v:ext="edit" shapetype="f"/>
               </v:line>
@@ -41370,7 +41363,7 @@
           </mc:Choice>
           <mc:Fallback>
             <w:pict>
-              <v:line w14:anchorId="10405DC8" id="Straight Connector 6" o:spid="_x0000_s1026" style="position:absolute;z-index:-251595776;visibility:visible;mso-wrap-style:square;mso-width-percent:0;mso-height-percent:0;mso-wrap-distance-left:9.05pt;mso-wrap-distance-top:0;mso-wrap-distance-right:9.05pt;mso-wrap-distance-bottom:0;mso-position-horizontal:absolute;mso-position-horizontal-relative:text;mso-position-vertical:absolute;mso-position-vertical-relative:text;mso-width-percent:0;mso-height-percent:0;mso-width-relative:page;mso-height-relative:page" from="0,1.55pt" to=".05pt,57.3pt" o:gfxdata="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" strokeweight=".18mm">
+              <v:line w14:anchorId="1F6BF83E" id="Straight Connector 6" o:spid="_x0000_s1026" style="position:absolute;z-index:-251595776;visibility:visible;mso-wrap-style:square;mso-width-percent:0;mso-height-percent:0;mso-wrap-distance-left:9.05pt;mso-wrap-distance-top:0;mso-wrap-distance-right:9.05pt;mso-wrap-distance-bottom:0;mso-position-horizontal:absolute;mso-position-horizontal-relative:text;mso-position-vertical:absolute;mso-position-vertical-relative:text;mso-width-percent:0;mso-height-percent:0;mso-width-relative:page;mso-height-relative:page" from="0,1.55pt" to=".05pt,57.3pt" o:gfxdata="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" strokeweight=".18mm">
                 <v:stroke joinstyle="miter"/>
                 <o:lock v:ext="edit" shapetype="f"/>
               </v:line>
@@ -41462,7 +41455,7 @@
           </mc:Choice>
           <mc:Fallback>
             <w:pict>
-              <v:line w14:anchorId="5374E0F5" id="Straight Connector 7" o:spid="_x0000_s1026" style="position:absolute;z-index:-251596800;visibility:visible;mso-wrap-style:square;mso-width-percent:0;mso-height-percent:0;mso-wrap-distance-left:9.05pt;mso-wrap-distance-top:0;mso-wrap-distance-right:9.05pt;mso-wrap-distance-bottom:0;mso-position-horizontal:absolute;mso-position-horizontal-relative:text;mso-position-vertical:absolute;mso-position-vertical-relative:text;mso-width-percent:0;mso-height-percent:0;mso-width-relative:page;mso-height-relative:page" from="-.45pt,-12.85pt" to="658.1pt,-12.8pt" o:gfxdata="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" strokeweight=".18mm">
+              <v:line w14:anchorId="48E09F2C" id="Straight Connector 7" o:spid="_x0000_s1026" style="position:absolute;z-index:-251596800;visibility:visible;mso-wrap-style:square;mso-width-percent:0;mso-height-percent:0;mso-wrap-distance-left:9.05pt;mso-wrap-distance-top:0;mso-wrap-distance-right:9.05pt;mso-wrap-distance-bottom:0;mso-position-horizontal:absolute;mso-position-horizontal-relative:text;mso-position-vertical:absolute;mso-position-vertical-relative:text;mso-width-percent:0;mso-height-percent:0;mso-width-relative:page;mso-height-relative:page" from="-.45pt,-12.85pt" to="658.1pt,-12.8pt" o:gfxdata="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" strokeweight=".18mm">
                 <v:stroke joinstyle="miter"/>
                 <o:lock v:ext="edit" shapetype="f"/>
               </v:line>
@@ -41541,7 +41534,7 @@
           </mc:Choice>
           <mc:Fallback>
             <w:pict>
-              <v:line w14:anchorId="58F0F3AE" id="Straight Connector 8" o:spid="_x0000_s1026" style="position:absolute;z-index:-251593728;visibility:visible;mso-wrap-style:square;mso-width-percent:0;mso-height-percent:0;mso-wrap-distance-left:9.05pt;mso-wrap-distance-top:0;mso-wrap-distance-right:9.05pt;mso-wrap-distance-bottom:0;mso-position-horizontal:absolute;mso-position-horizontal-relative:text;mso-position-vertical:absolute;mso-position-vertical-relative:text;mso-width-percent:0;mso-height-percent:0;mso-width-relative:page;mso-height-relative:page" from="-.45pt,42.8pt" to="658.1pt,42.85pt" o:gfxdata="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" strokeweight=".18mm">
+              <v:line w14:anchorId="4B19B839" id="Straight Connector 8" o:spid="_x0000_s1026" style="position:absolute;z-index:-251593728;visibility:visible;mso-wrap-style:square;mso-width-percent:0;mso-height-percent:0;mso-wrap-distance-left:9.05pt;mso-wrap-distance-top:0;mso-wrap-distance-right:9.05pt;mso-wrap-distance-bottom:0;mso-position-horizontal:absolute;mso-position-horizontal-relative:text;mso-position-vertical:absolute;mso-position-vertical-relative:text;mso-width-percent:0;mso-height-percent:0;mso-width-relative:page;mso-height-relative:page" from="-.45pt,42.8pt" to="658.1pt,42.85pt" o:gfxdata="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" strokeweight=".18mm">
                 <v:stroke joinstyle="miter"/>
                 <o:lock v:ext="edit" shapetype="f"/>
               </v:line>
@@ -41561,8 +41554,6 @@
       <w:r>
         <w:t>are deleted after all lines are read.</w:t>
       </w:r>
-      <w:bookmarkStart w:id="2" w:name="_GoBack"/>
-      <w:bookmarkEnd w:id="2"/>
     </w:p>
     <w:p/>
     <w:p>
@@ -41574,6 +41565,2203 @@
         </w:rPr>
       </w:pPr>
     </w:p>
+    <w:tbl>
+      <w:tblPr>
+        <w:tblW w:w="12900" w:type="dxa"/>
+        <w:tblInd w:w="110" w:type="dxa"/>
+        <w:tblCellMar>
+          <w:left w:w="0" w:type="dxa"/>
+          <w:right w:w="0" w:type="dxa"/>
+        </w:tblCellMar>
+        <w:tblLook w:val="04A0" w:firstRow="1" w:lastRow="0" w:firstColumn="1" w:lastColumn="0" w:noHBand="0" w:noVBand="1"/>
+      </w:tblPr>
+      <w:tblGrid>
+        <w:gridCol w:w="6480"/>
+        <w:gridCol w:w="6420"/>
+      </w:tblGrid>
+      <w:tr>
+        <w:trPr>
+          <w:trHeight w:val="443"/>
+        </w:trPr>
+        <w:tc>
+          <w:tcPr>
+            <w:tcW w:w="12900" w:type="dxa"/>
+            <w:gridSpan w:val="2"/>
+            <w:shd w:val="clear" w:color="auto" w:fill="auto"/>
+            <w:vAlign w:val="bottom"/>
+          </w:tcPr>
+          <w:p>
+            <w:pPr>
+              <w:widowControl w:val="0"/>
+              <w:autoSpaceDE w:val="0"/>
+              <w:jc w:val="both"/>
+            </w:pPr>
+            <w:r>
+              <w:rPr>
+                <w:b/>
+                <w:bCs/>
+                <w:sz w:val="28"/>
+                <w:szCs w:val="28"/>
+              </w:rPr>
+              <w:t>Project Name:  Project 1:  Voting System                                                                           Team#14</w:t>
+            </w:r>
+          </w:p>
+        </w:tc>
+      </w:tr>
+      <w:tr>
+        <w:trPr>
+          <w:trHeight w:val="586"/>
+        </w:trPr>
+        <w:tc>
+          <w:tcPr>
+            <w:tcW w:w="6480" w:type="dxa"/>
+            <w:tcBorders>
+              <w:left w:val="single" w:sz="8" w:space="0" w:color="000000"/>
+            </w:tcBorders>
+            <w:shd w:val="clear" w:color="auto" w:fill="auto"/>
+            <w:tcMar>
+              <w:left w:w="-10" w:type="dxa"/>
+            </w:tcMar>
+            <w:vAlign w:val="bottom"/>
+          </w:tcPr>
+          <w:p>
+            <w:pPr>
+              <w:widowControl w:val="0"/>
+              <w:autoSpaceDE w:val="0"/>
+              <w:ind w:left="120"/>
+              <w:rPr>
+                <w:color w:val="000000"/>
+              </w:rPr>
+            </w:pPr>
+            <w:r>
+              <w:rPr>
+                <w:b/>
+                <w:bCs/>
+                <w:color w:val="000000"/>
+              </w:rPr>
+              <w:t xml:space="preserve">Test Stage:   </w:t>
+            </w:r>
+            <w:proofErr w:type="gramStart"/>
+            <w:r>
+              <w:rPr>
+                <w:b/>
+                <w:bCs/>
+                <w:color w:val="000000"/>
+              </w:rPr>
+              <w:t>Unit  x</w:t>
+            </w:r>
+            <w:proofErr w:type="gramEnd"/>
+            <w:r>
+              <w:rPr>
+                <w:b/>
+                <w:bCs/>
+                <w:color w:val="000000"/>
+              </w:rPr>
+              <w:t>__        System __</w:t>
+            </w:r>
+          </w:p>
+        </w:tc>
+        <w:tc>
+          <w:tcPr>
+            <w:tcW w:w="6420" w:type="dxa"/>
+            <w:shd w:val="clear" w:color="auto" w:fill="auto"/>
+            <w:vAlign w:val="bottom"/>
+          </w:tcPr>
+          <w:p>
+            <w:pPr>
+              <w:widowControl w:val="0"/>
+              <w:autoSpaceDE w:val="0"/>
+              <w:jc w:val="both"/>
+            </w:pPr>
+            <w:r>
+              <w:rPr>
+                <w:b/>
+              </w:rPr>
+              <w:t xml:space="preserve">Test Date: </w:t>
+            </w:r>
+            <w:r>
+              <w:rPr>
+                <w:b/>
+                <w:color w:val="008000"/>
+              </w:rPr>
+              <w:t xml:space="preserve"> 12/8/18</w:t>
+            </w:r>
+          </w:p>
+        </w:tc>
+      </w:tr>
+      <w:tr>
+        <w:trPr>
+          <w:trHeight w:val="420"/>
+        </w:trPr>
+        <w:tc>
+          <w:tcPr>
+            <w:tcW w:w="6480" w:type="dxa"/>
+            <w:tcBorders>
+              <w:left w:val="single" w:sz="8" w:space="0" w:color="000000"/>
+            </w:tcBorders>
+            <w:shd w:val="clear" w:color="auto" w:fill="auto"/>
+            <w:tcMar>
+              <w:left w:w="-10" w:type="dxa"/>
+            </w:tcMar>
+            <w:vAlign w:val="bottom"/>
+          </w:tcPr>
+          <w:p>
+            <w:pPr>
+              <w:widowControl w:val="0"/>
+              <w:autoSpaceDE w:val="0"/>
+              <w:ind w:left="120"/>
+            </w:pPr>
+            <w:r>
+              <w:rPr>
+                <w:b/>
+                <w:bCs/>
+              </w:rPr>
+              <w:t>Test Case ID#:  14</w:t>
+            </w:r>
+          </w:p>
+        </w:tc>
+        <w:tc>
+          <w:tcPr>
+            <w:tcW w:w="6420" w:type="dxa"/>
+            <w:shd w:val="clear" w:color="auto" w:fill="auto"/>
+            <w:vAlign w:val="bottom"/>
+          </w:tcPr>
+          <w:p>
+            <w:pPr>
+              <w:widowControl w:val="0"/>
+              <w:autoSpaceDE w:val="0"/>
+              <w:rPr>
+                <w:b/>
+              </w:rPr>
+            </w:pPr>
+            <w:r>
+              <w:rPr>
+                <w:b/>
+              </w:rPr>
+              <w:t>Name(s) of Testers:  Meghann Silagan</w:t>
+            </w:r>
+          </w:p>
+        </w:tc>
+      </w:tr>
+      <w:tr>
+        <w:trPr>
+          <w:trHeight w:val="420"/>
+        </w:trPr>
+        <w:tc>
+          <w:tcPr>
+            <w:tcW w:w="6480" w:type="dxa"/>
+            <w:tcBorders>
+              <w:left w:val="single" w:sz="8" w:space="0" w:color="000000"/>
+            </w:tcBorders>
+            <w:shd w:val="clear" w:color="auto" w:fill="auto"/>
+            <w:tcMar>
+              <w:left w:w="-10" w:type="dxa"/>
+            </w:tcMar>
+            <w:vAlign w:val="bottom"/>
+          </w:tcPr>
+          <w:p>
+            <w:pPr>
+              <w:widowControl w:val="0"/>
+              <w:autoSpaceDE w:val="0"/>
+              <w:ind w:left="120"/>
+            </w:pPr>
+            <w:r>
+              <w:rPr>
+                <w:b/>
+                <w:bCs/>
+              </w:rPr>
+              <w:t>Test Description:</w:t>
+            </w:r>
+          </w:p>
+          <w:p>
+            <w:pPr>
+              <w:widowControl w:val="0"/>
+              <w:autoSpaceDE w:val="0"/>
+              <w:ind w:left="120"/>
+              <w:rPr>
+                <w:b/>
+                <w:bCs/>
+              </w:rPr>
+            </w:pPr>
+            <w:r>
+              <w:rPr>
+                <w:b/>
+                <w:bCs/>
+              </w:rPr>
+              <w:t xml:space="preserve">This is a manual test to manually test that the Election Table is displaying the expected results based on the IRV election input file. </w:t>
+            </w:r>
+          </w:p>
+          <w:p>
+            <w:pPr>
+              <w:widowControl w:val="0"/>
+              <w:autoSpaceDE w:val="0"/>
+              <w:ind w:left="120"/>
+              <w:rPr>
+                <w:b/>
+                <w:bCs/>
+              </w:rPr>
+            </w:pPr>
+          </w:p>
+        </w:tc>
+        <w:tc>
+          <w:tcPr>
+            <w:tcW w:w="6420" w:type="dxa"/>
+            <w:shd w:val="clear" w:color="auto" w:fill="auto"/>
+            <w:vAlign w:val="bottom"/>
+          </w:tcPr>
+          <w:p>
+            <w:pPr>
+              <w:widowControl w:val="0"/>
+              <w:autoSpaceDE w:val="0"/>
+              <w:rPr>
+                <w:b/>
+              </w:rPr>
+            </w:pPr>
+          </w:p>
+        </w:tc>
+      </w:tr>
+      <w:tr>
+        <w:trPr>
+          <w:trHeight w:val="387"/>
+        </w:trPr>
+        <w:tc>
+          <w:tcPr>
+            <w:tcW w:w="6480" w:type="dxa"/>
+            <w:tcBorders>
+              <w:left w:val="single" w:sz="8" w:space="0" w:color="000000"/>
+              <w:bottom w:val="single" w:sz="8" w:space="0" w:color="000000"/>
+            </w:tcBorders>
+            <w:shd w:val="clear" w:color="auto" w:fill="auto"/>
+            <w:tcMar>
+              <w:left w:w="-10" w:type="dxa"/>
+            </w:tcMar>
+            <w:vAlign w:val="bottom"/>
+          </w:tcPr>
+          <w:p>
+            <w:pPr>
+              <w:widowControl w:val="0"/>
+              <w:autoSpaceDE w:val="0"/>
+              <w:snapToGrid w:val="0"/>
+            </w:pPr>
+            <w:r>
+              <w:rPr>
+                <w:b/>
+                <w:bCs/>
+              </w:rPr>
+              <w:t xml:space="preserve"> Automated:   yes___    no _x_</w:t>
+            </w:r>
+          </w:p>
+        </w:tc>
+        <w:tc>
+          <w:tcPr>
+            <w:tcW w:w="6420" w:type="dxa"/>
+            <w:tcBorders>
+              <w:bottom w:val="single" w:sz="8" w:space="0" w:color="000000"/>
+            </w:tcBorders>
+            <w:shd w:val="clear" w:color="auto" w:fill="auto"/>
+            <w:vAlign w:val="bottom"/>
+          </w:tcPr>
+          <w:p>
+            <w:pPr>
+              <w:widowControl w:val="0"/>
+              <w:autoSpaceDE w:val="0"/>
+              <w:snapToGrid w:val="0"/>
+              <w:rPr>
+                <w:b/>
+                <w:bCs/>
+              </w:rPr>
+            </w:pPr>
+            <w:r>
+              <w:rPr>
+                <w:b/>
+                <w:bCs/>
+              </w:rPr>
+              <w:t>Indicate where are you storing the tests (what file) and the name of the method/functions being used.</w:t>
+            </w:r>
+          </w:p>
+          <w:p>
+            <w:pPr>
+              <w:widowControl w:val="0"/>
+              <w:autoSpaceDE w:val="0"/>
+              <w:snapToGrid w:val="0"/>
+              <w:rPr>
+                <w:bCs/>
+              </w:rPr>
+            </w:pPr>
+            <w:r>
+              <w:rPr>
+                <w:bCs/>
+              </w:rPr>
+              <w:t>Project2\testing\IRV\consequentialTieTwoCandidates.txt</w:t>
+            </w:r>
+          </w:p>
+          <w:p>
+            <w:pPr>
+              <w:widowControl w:val="0"/>
+              <w:autoSpaceDE w:val="0"/>
+              <w:snapToGrid w:val="0"/>
+              <w:rPr>
+                <w:bCs/>
+              </w:rPr>
+            </w:pPr>
+            <w:r>
+              <w:rPr>
+                <w:bCs/>
+              </w:rPr>
+              <w:t>Project2\testing\IRV\majorityPopularVote.txt</w:t>
+            </w:r>
+          </w:p>
+          <w:p>
+            <w:pPr>
+              <w:widowControl w:val="0"/>
+              <w:autoSpaceDE w:val="0"/>
+              <w:snapToGrid w:val="0"/>
+              <w:rPr>
+                <w:bCs/>
+              </w:rPr>
+            </w:pPr>
+            <w:r>
+              <w:rPr>
+                <w:bCs/>
+              </w:rPr>
+              <w:t>Project2\</w:t>
+            </w:r>
+            <w:r>
+              <w:t xml:space="preserve"> </w:t>
+            </w:r>
+            <w:r>
+              <w:rPr>
+                <w:bCs/>
+              </w:rPr>
+              <w:t>testing\IRV\noMajorityPopularVote.txt</w:t>
+            </w:r>
+          </w:p>
+          <w:p>
+            <w:pPr>
+              <w:widowControl w:val="0"/>
+              <w:autoSpaceDE w:val="0"/>
+              <w:snapToGrid w:val="0"/>
+              <w:rPr>
+                <w:bCs/>
+              </w:rPr>
+            </w:pPr>
+            <w:r>
+              <w:rPr>
+                <w:bCs/>
+              </w:rPr>
+              <w:t>Project2\</w:t>
+            </w:r>
+            <w:r>
+              <w:t xml:space="preserve"> </w:t>
+            </w:r>
+            <w:r>
+              <w:rPr>
+                <w:bCs/>
+              </w:rPr>
+              <w:t>testing\IRV\OneCandidate.txt</w:t>
+            </w:r>
+          </w:p>
+          <w:p>
+            <w:pPr>
+              <w:widowControl w:val="0"/>
+              <w:autoSpaceDE w:val="0"/>
+              <w:snapToGrid w:val="0"/>
+              <w:rPr>
+                <w:bCs/>
+              </w:rPr>
+            </w:pPr>
+            <w:r>
+              <w:rPr>
+                <w:bCs/>
+              </w:rPr>
+              <w:t>Project2\</w:t>
+            </w:r>
+            <w:r>
+              <w:t xml:space="preserve"> </w:t>
+            </w:r>
+            <w:r>
+              <w:rPr>
+                <w:bCs/>
+              </w:rPr>
+              <w:t>testing\IRV\OneVote</w:t>
+            </w:r>
+            <w:r>
+              <w:rPr>
+                <w:bCs/>
+              </w:rPr>
+              <w:t>.txt</w:t>
+            </w:r>
+          </w:p>
+          <w:p>
+            <w:pPr>
+              <w:widowControl w:val="0"/>
+              <w:autoSpaceDE w:val="0"/>
+              <w:snapToGrid w:val="0"/>
+              <w:rPr>
+                <w:bCs/>
+              </w:rPr>
+            </w:pPr>
+            <w:r>
+              <w:rPr>
+                <w:bCs/>
+              </w:rPr>
+              <w:t>Project2\</w:t>
+            </w:r>
+            <w:r>
+              <w:t xml:space="preserve"> </w:t>
+            </w:r>
+            <w:r>
+              <w:rPr>
+                <w:bCs/>
+              </w:rPr>
+              <w:t>testing\IRV\randomWinner.txt</w:t>
+            </w:r>
+          </w:p>
+          <w:p>
+            <w:pPr>
+              <w:widowControl w:val="0"/>
+              <w:autoSpaceDE w:val="0"/>
+              <w:snapToGrid w:val="0"/>
+              <w:rPr>
+                <w:bCs/>
+              </w:rPr>
+            </w:pPr>
+            <w:r>
+              <w:rPr>
+                <w:bCs/>
+              </w:rPr>
+              <w:t>Project2\</w:t>
+            </w:r>
+            <w:r>
+              <w:t xml:space="preserve"> </w:t>
+            </w:r>
+            <w:r>
+              <w:rPr>
+                <w:bCs/>
+              </w:rPr>
+              <w:t>testing\IRV\tenThousandVotes.txt</w:t>
+            </w:r>
+          </w:p>
+        </w:tc>
+      </w:tr>
+      <w:tr>
+        <w:trPr>
+          <w:trHeight w:val="387"/>
+        </w:trPr>
+        <w:tc>
+          <w:tcPr>
+            <w:tcW w:w="6480" w:type="dxa"/>
+            <w:tcBorders>
+              <w:left w:val="single" w:sz="8" w:space="0" w:color="000000"/>
+              <w:bottom w:val="single" w:sz="8" w:space="0" w:color="000000"/>
+            </w:tcBorders>
+            <w:shd w:val="clear" w:color="auto" w:fill="auto"/>
+            <w:tcMar>
+              <w:left w:w="-10" w:type="dxa"/>
+            </w:tcMar>
+            <w:vAlign w:val="bottom"/>
+          </w:tcPr>
+          <w:p>
+            <w:pPr>
+              <w:widowControl w:val="0"/>
+              <w:autoSpaceDE w:val="0"/>
+              <w:snapToGrid w:val="0"/>
+            </w:pPr>
+            <w:r>
+              <w:t xml:space="preserve"> </w:t>
+            </w:r>
+            <w:r>
+              <w:rPr>
+                <w:b/>
+                <w:bCs/>
+              </w:rPr>
+              <w:t>Results:   Pass __x__        Fail________</w:t>
+            </w:r>
+          </w:p>
+        </w:tc>
+        <w:tc>
+          <w:tcPr>
+            <w:tcW w:w="6420" w:type="dxa"/>
+            <w:tcBorders>
+              <w:bottom w:val="single" w:sz="8" w:space="0" w:color="000000"/>
+            </w:tcBorders>
+            <w:shd w:val="clear" w:color="auto" w:fill="auto"/>
+            <w:vAlign w:val="bottom"/>
+          </w:tcPr>
+          <w:p>
+            <w:pPr>
+              <w:widowControl w:val="0"/>
+              <w:autoSpaceDE w:val="0"/>
+              <w:snapToGrid w:val="0"/>
+              <w:rPr>
+                <w:b/>
+                <w:bCs/>
+              </w:rPr>
+            </w:pPr>
+          </w:p>
+        </w:tc>
+      </w:tr>
+      <w:tr>
+        <w:trPr>
+          <w:trHeight w:val="270"/>
+        </w:trPr>
+        <w:tc>
+          <w:tcPr>
+            <w:tcW w:w="6480" w:type="dxa"/>
+            <w:tcBorders>
+              <w:bottom w:val="single" w:sz="8" w:space="0" w:color="000000"/>
+            </w:tcBorders>
+            <w:shd w:val="clear" w:color="auto" w:fill="auto"/>
+            <w:vAlign w:val="bottom"/>
+          </w:tcPr>
+          <w:p>
+            <w:pPr>
+              <w:widowControl w:val="0"/>
+              <w:autoSpaceDE w:val="0"/>
+              <w:snapToGrid w:val="0"/>
+              <w:rPr>
+                <w:sz w:val="18"/>
+                <w:szCs w:val="18"/>
+              </w:rPr>
+            </w:pPr>
+          </w:p>
+        </w:tc>
+        <w:tc>
+          <w:tcPr>
+            <w:tcW w:w="6420" w:type="dxa"/>
+            <w:tcBorders>
+              <w:bottom w:val="single" w:sz="8" w:space="0" w:color="000000"/>
+            </w:tcBorders>
+            <w:shd w:val="clear" w:color="auto" w:fill="auto"/>
+            <w:vAlign w:val="bottom"/>
+          </w:tcPr>
+          <w:p>
+            <w:pPr>
+              <w:widowControl w:val="0"/>
+              <w:autoSpaceDE w:val="0"/>
+              <w:snapToGrid w:val="0"/>
+              <w:rPr>
+                <w:sz w:val="18"/>
+                <w:szCs w:val="18"/>
+              </w:rPr>
+            </w:pPr>
+          </w:p>
+        </w:tc>
+      </w:tr>
+      <w:tr>
+        <w:trPr>
+          <w:trHeight w:val="322"/>
+        </w:trPr>
+        <w:tc>
+          <w:tcPr>
+            <w:tcW w:w="12900" w:type="dxa"/>
+            <w:gridSpan w:val="2"/>
+            <w:tcBorders>
+              <w:left w:val="single" w:sz="8" w:space="0" w:color="000000"/>
+              <w:bottom w:val="single" w:sz="8" w:space="0" w:color="000000"/>
+            </w:tcBorders>
+            <w:shd w:val="clear" w:color="auto" w:fill="auto"/>
+            <w:tcMar>
+              <w:left w:w="-10" w:type="dxa"/>
+            </w:tcMar>
+            <w:vAlign w:val="bottom"/>
+          </w:tcPr>
+          <w:p>
+            <w:pPr>
+              <w:widowControl w:val="0"/>
+              <w:autoSpaceDE w:val="0"/>
+            </w:pPr>
+            <w:r>
+              <w:rPr>
+                <w:b/>
+                <w:bCs/>
+              </w:rPr>
+              <w:t xml:space="preserve"> Preconditions for Test: A txt file exists that is not a valid standardized IRV or OPLV file.</w:t>
+            </w:r>
+          </w:p>
+          <w:p>
+            <w:pPr>
+              <w:widowControl w:val="0"/>
+              <w:autoSpaceDE w:val="0"/>
+              <w:rPr>
+                <w:b/>
+                <w:bCs/>
+              </w:rPr>
+            </w:pPr>
+          </w:p>
+        </w:tc>
+      </w:tr>
+    </w:tbl>
+    <w:p>
+      <w:pPr>
+        <w:widowControl w:val="0"/>
+        <w:autoSpaceDE w:val="0"/>
+        <w:spacing w:line="200" w:lineRule="exact"/>
+      </w:pPr>
+    </w:p>
+    <w:p>
+      <w:pPr>
+        <w:widowControl w:val="0"/>
+        <w:autoSpaceDE w:val="0"/>
+        <w:spacing w:line="342" w:lineRule="exact"/>
+      </w:pPr>
+    </w:p>
+    <w:tbl>
+      <w:tblPr>
+        <w:tblW w:w="13070" w:type="dxa"/>
+        <w:tblBorders>
+          <w:top w:val="single" w:sz="8" w:space="0" w:color="000000"/>
+          <w:left w:val="single" w:sz="8" w:space="0" w:color="000000"/>
+        </w:tblBorders>
+        <w:tblCellMar>
+          <w:left w:w="-10" w:type="dxa"/>
+          <w:right w:w="0" w:type="dxa"/>
+        </w:tblCellMar>
+        <w:tblLook w:val="04A0" w:firstRow="1" w:lastRow="0" w:firstColumn="1" w:lastColumn="0" w:noHBand="0" w:noVBand="1"/>
+      </w:tblPr>
+      <w:tblGrid>
+        <w:gridCol w:w="598"/>
+        <w:gridCol w:w="1392"/>
+        <w:gridCol w:w="4737"/>
+        <w:gridCol w:w="2283"/>
+        <w:gridCol w:w="2318"/>
+        <w:gridCol w:w="1742"/>
+      </w:tblGrid>
+      <w:tr>
+        <w:trPr>
+          <w:trHeight w:val="333"/>
+        </w:trPr>
+        <w:tc>
+          <w:tcPr>
+            <w:tcW w:w="598" w:type="dxa"/>
+            <w:tcBorders>
+              <w:top w:val="single" w:sz="8" w:space="0" w:color="000000"/>
+              <w:left w:val="single" w:sz="8" w:space="0" w:color="000000"/>
+            </w:tcBorders>
+            <w:shd w:val="clear" w:color="auto" w:fill="auto"/>
+            <w:tcMar>
+              <w:left w:w="-10" w:type="dxa"/>
+            </w:tcMar>
+            <w:vAlign w:val="bottom"/>
+          </w:tcPr>
+          <w:p>
+            <w:pPr>
+              <w:widowControl w:val="0"/>
+              <w:autoSpaceDE w:val="0"/>
+              <w:spacing w:line="258" w:lineRule="exact"/>
+              <w:jc w:val="center"/>
+              <w:rPr>
+                <w:b/>
+                <w:bCs/>
+              </w:rPr>
+            </w:pPr>
+            <w:r>
+              <w:rPr>
+                <w:b/>
+                <w:bCs/>
+              </w:rPr>
+              <w:t xml:space="preserve"> Step</w:t>
+            </w:r>
+          </w:p>
+          <w:p>
+            <w:pPr>
+              <w:widowControl w:val="0"/>
+              <w:autoSpaceDE w:val="0"/>
+              <w:spacing w:line="258" w:lineRule="exact"/>
+              <w:jc w:val="center"/>
+              <w:rPr>
+                <w:b/>
+                <w:bCs/>
+              </w:rPr>
+            </w:pPr>
+            <w:r>
+              <w:rPr>
+                <w:b/>
+                <w:bCs/>
+              </w:rPr>
+              <w:t>#</w:t>
+            </w:r>
+          </w:p>
+        </w:tc>
+        <w:tc>
+          <w:tcPr>
+            <w:tcW w:w="1392" w:type="dxa"/>
+            <w:tcBorders>
+              <w:top w:val="single" w:sz="8" w:space="0" w:color="000000"/>
+              <w:left w:val="single" w:sz="8" w:space="0" w:color="000000"/>
+            </w:tcBorders>
+            <w:shd w:val="clear" w:color="auto" w:fill="auto"/>
+            <w:tcMar>
+              <w:left w:w="-10" w:type="dxa"/>
+            </w:tcMar>
+            <w:vAlign w:val="bottom"/>
+          </w:tcPr>
+          <w:p>
+            <w:pPr>
+              <w:widowControl w:val="0"/>
+              <w:autoSpaceDE w:val="0"/>
+              <w:spacing w:line="258" w:lineRule="exact"/>
+              <w:ind w:left="100"/>
+              <w:rPr>
+                <w:b/>
+                <w:bCs/>
+              </w:rPr>
+            </w:pPr>
+            <w:r>
+              <w:rPr>
+                <w:b/>
+                <w:bCs/>
+              </w:rPr>
+              <w:t xml:space="preserve">Test Step </w:t>
+            </w:r>
+          </w:p>
+          <w:p>
+            <w:pPr>
+              <w:widowControl w:val="0"/>
+              <w:autoSpaceDE w:val="0"/>
+              <w:spacing w:line="258" w:lineRule="exact"/>
+              <w:ind w:left="100"/>
+              <w:rPr>
+                <w:b/>
+                <w:bCs/>
+              </w:rPr>
+            </w:pPr>
+            <w:r>
+              <w:rPr>
+                <w:b/>
+                <w:bCs/>
+              </w:rPr>
+              <w:t>Description</w:t>
+            </w:r>
+          </w:p>
+        </w:tc>
+        <w:tc>
+          <w:tcPr>
+            <w:tcW w:w="4737" w:type="dxa"/>
+            <w:tcBorders>
+              <w:top w:val="single" w:sz="8" w:space="0" w:color="000000"/>
+              <w:left w:val="single" w:sz="8" w:space="0" w:color="000000"/>
+            </w:tcBorders>
+            <w:shd w:val="clear" w:color="auto" w:fill="auto"/>
+            <w:tcMar>
+              <w:left w:w="-10" w:type="dxa"/>
+            </w:tcMar>
+            <w:vAlign w:val="bottom"/>
+          </w:tcPr>
+          <w:p>
+            <w:pPr>
+              <w:widowControl w:val="0"/>
+              <w:autoSpaceDE w:val="0"/>
+              <w:spacing w:line="258" w:lineRule="exact"/>
+              <w:ind w:left="100"/>
+              <w:rPr>
+                <w:b/>
+              </w:rPr>
+            </w:pPr>
+            <w:r>
+              <w:rPr>
+                <w:b/>
+              </w:rPr>
+              <w:t xml:space="preserve">Test </w:t>
+            </w:r>
+          </w:p>
+          <w:p>
+            <w:pPr>
+              <w:widowControl w:val="0"/>
+              <w:autoSpaceDE w:val="0"/>
+              <w:spacing w:line="258" w:lineRule="exact"/>
+              <w:ind w:left="100"/>
+              <w:rPr>
+                <w:b/>
+              </w:rPr>
+            </w:pPr>
+            <w:r>
+              <w:rPr>
+                <w:b/>
+              </w:rPr>
+              <w:t>Data</w:t>
+            </w:r>
+          </w:p>
+        </w:tc>
+        <w:tc>
+          <w:tcPr>
+            <w:tcW w:w="2283" w:type="dxa"/>
+            <w:tcBorders>
+              <w:top w:val="single" w:sz="8" w:space="0" w:color="000000"/>
+              <w:left w:val="single" w:sz="8" w:space="0" w:color="000000"/>
+            </w:tcBorders>
+            <w:shd w:val="clear" w:color="auto" w:fill="auto"/>
+            <w:tcMar>
+              <w:left w:w="-10" w:type="dxa"/>
+            </w:tcMar>
+          </w:tcPr>
+          <w:p>
+            <w:pPr>
+              <w:widowControl w:val="0"/>
+              <w:autoSpaceDE w:val="0"/>
+              <w:spacing w:line="258" w:lineRule="exact"/>
+              <w:rPr>
+                <w:b/>
+                <w:bCs/>
+              </w:rPr>
+            </w:pPr>
+            <w:r>
+              <w:rPr>
+                <w:b/>
+                <w:bCs/>
+              </w:rPr>
+              <w:t xml:space="preserve"> Expected </w:t>
+            </w:r>
+          </w:p>
+          <w:p>
+            <w:pPr>
+              <w:widowControl w:val="0"/>
+              <w:autoSpaceDE w:val="0"/>
+              <w:spacing w:line="258" w:lineRule="exact"/>
+              <w:ind w:left="100"/>
+              <w:rPr>
+                <w:b/>
+                <w:bCs/>
+              </w:rPr>
+            </w:pPr>
+            <w:r>
+              <w:rPr>
+                <w:b/>
+                <w:bCs/>
+              </w:rPr>
+              <w:t>Result</w:t>
+            </w:r>
+          </w:p>
+        </w:tc>
+        <w:tc>
+          <w:tcPr>
+            <w:tcW w:w="2318" w:type="dxa"/>
+            <w:tcBorders>
+              <w:top w:val="single" w:sz="8" w:space="0" w:color="000000"/>
+              <w:left w:val="single" w:sz="8" w:space="0" w:color="000000"/>
+            </w:tcBorders>
+            <w:shd w:val="clear" w:color="auto" w:fill="auto"/>
+            <w:tcMar>
+              <w:left w:w="-10" w:type="dxa"/>
+            </w:tcMar>
+          </w:tcPr>
+          <w:p>
+            <w:pPr>
+              <w:widowControl w:val="0"/>
+              <w:autoSpaceDE w:val="0"/>
+              <w:spacing w:line="258" w:lineRule="exact"/>
+              <w:rPr>
+                <w:b/>
+                <w:bCs/>
+              </w:rPr>
+            </w:pPr>
+            <w:r>
+              <w:rPr>
+                <w:b/>
+                <w:bCs/>
+              </w:rPr>
+              <w:t xml:space="preserve">Actual </w:t>
+            </w:r>
+          </w:p>
+          <w:p>
+            <w:pPr>
+              <w:widowControl w:val="0"/>
+              <w:autoSpaceDE w:val="0"/>
+              <w:spacing w:line="258" w:lineRule="exact"/>
+              <w:rPr>
+                <w:b/>
+                <w:bCs/>
+              </w:rPr>
+            </w:pPr>
+            <w:r>
+              <w:rPr>
+                <w:b/>
+                <w:bCs/>
+              </w:rPr>
+              <w:t>Result</w:t>
+            </w:r>
+          </w:p>
+        </w:tc>
+        <w:tc>
+          <w:tcPr>
+            <w:tcW w:w="1742" w:type="dxa"/>
+            <w:tcBorders>
+              <w:top w:val="single" w:sz="8" w:space="0" w:color="000000"/>
+              <w:left w:val="single" w:sz="8" w:space="0" w:color="000000"/>
+              <w:right w:val="single" w:sz="8" w:space="0" w:color="000000"/>
+            </w:tcBorders>
+            <w:shd w:val="clear" w:color="auto" w:fill="auto"/>
+            <w:tcMar>
+              <w:left w:w="-10" w:type="dxa"/>
+            </w:tcMar>
+          </w:tcPr>
+          <w:p>
+            <w:pPr>
+              <w:widowControl w:val="0"/>
+              <w:autoSpaceDE w:val="0"/>
+              <w:spacing w:line="258" w:lineRule="exact"/>
+              <w:ind w:left="100"/>
+              <w:rPr>
+                <w:b/>
+                <w:bCs/>
+              </w:rPr>
+            </w:pPr>
+          </w:p>
+          <w:p>
+            <w:pPr>
+              <w:widowControl w:val="0"/>
+              <w:autoSpaceDE w:val="0"/>
+              <w:spacing w:line="258" w:lineRule="exact"/>
+              <w:ind w:left="100"/>
+              <w:rPr>
+                <w:b/>
+                <w:bCs/>
+              </w:rPr>
+            </w:pPr>
+            <w:r>
+              <w:rPr>
+                <w:b/>
+                <w:bCs/>
+              </w:rPr>
+              <w:t>Notes</w:t>
+            </w:r>
+          </w:p>
+        </w:tc>
+      </w:tr>
+      <w:tr>
+        <w:trPr>
+          <w:trHeight w:val="263"/>
+        </w:trPr>
+        <w:tc>
+          <w:tcPr>
+            <w:tcW w:w="598" w:type="dxa"/>
+            <w:tcBorders>
+              <w:left w:val="single" w:sz="8" w:space="0" w:color="000000"/>
+              <w:bottom w:val="single" w:sz="8" w:space="0" w:color="000000"/>
+            </w:tcBorders>
+            <w:shd w:val="clear" w:color="auto" w:fill="auto"/>
+            <w:tcMar>
+              <w:left w:w="-10" w:type="dxa"/>
+            </w:tcMar>
+            <w:vAlign w:val="bottom"/>
+          </w:tcPr>
+          <w:p>
+            <w:pPr>
+              <w:widowControl w:val="0"/>
+              <w:autoSpaceDE w:val="0"/>
+              <w:spacing w:line="264" w:lineRule="exact"/>
+              <w:jc w:val="center"/>
+              <w:rPr>
+                <w:w w:val="99"/>
+              </w:rPr>
+            </w:pPr>
+            <w:r>
+              <w:rPr>
+                <w:w w:val="99"/>
+              </w:rPr>
+              <w:t>1</w:t>
+            </w:r>
+          </w:p>
+        </w:tc>
+        <w:tc>
+          <w:tcPr>
+            <w:tcW w:w="1392" w:type="dxa"/>
+            <w:tcBorders>
+              <w:left w:val="single" w:sz="8" w:space="0" w:color="000000"/>
+              <w:bottom w:val="single" w:sz="8" w:space="0" w:color="000000"/>
+            </w:tcBorders>
+            <w:shd w:val="clear" w:color="auto" w:fill="auto"/>
+            <w:tcMar>
+              <w:left w:w="-10" w:type="dxa"/>
+            </w:tcMar>
+            <w:vAlign w:val="bottom"/>
+          </w:tcPr>
+          <w:p>
+            <w:pPr>
+              <w:widowControl w:val="0"/>
+              <w:autoSpaceDE w:val="0"/>
+              <w:rPr>
+                <w:sz w:val="18"/>
+                <w:szCs w:val="18"/>
+              </w:rPr>
+            </w:pPr>
+            <w:r>
+              <w:rPr>
+                <w:sz w:val="18"/>
+                <w:szCs w:val="18"/>
+              </w:rPr>
+              <w:t xml:space="preserve">Run java </w:t>
+            </w:r>
+            <w:proofErr w:type="spellStart"/>
+            <w:r>
+              <w:rPr>
+                <w:sz w:val="18"/>
+                <w:szCs w:val="18"/>
+              </w:rPr>
+              <w:t>MariahEP</w:t>
+            </w:r>
+            <w:proofErr w:type="spellEnd"/>
+          </w:p>
+        </w:tc>
+        <w:tc>
+          <w:tcPr>
+            <w:tcW w:w="4737" w:type="dxa"/>
+            <w:tcBorders>
+              <w:left w:val="single" w:sz="8" w:space="0" w:color="000000"/>
+              <w:bottom w:val="single" w:sz="8" w:space="0" w:color="000000"/>
+            </w:tcBorders>
+            <w:shd w:val="clear" w:color="auto" w:fill="auto"/>
+            <w:tcMar>
+              <w:left w:w="-10" w:type="dxa"/>
+            </w:tcMar>
+            <w:vAlign w:val="bottom"/>
+          </w:tcPr>
+          <w:p>
+            <w:pPr>
+              <w:widowControl w:val="0"/>
+              <w:autoSpaceDE w:val="0"/>
+              <w:rPr>
+                <w:rStyle w:val="InternetLink"/>
+                <w:sz w:val="18"/>
+                <w:szCs w:val="18"/>
+              </w:rPr>
+            </w:pPr>
+            <w:r>
+              <w:t>N/A</w:t>
+            </w:r>
+            <w:r>
+              <w:rPr>
+                <w:rStyle w:val="InternetLink"/>
+                <w:sz w:val="18"/>
+                <w:szCs w:val="18"/>
+              </w:rPr>
+              <w:t xml:space="preserve"> </w:t>
+            </w:r>
+          </w:p>
+        </w:tc>
+        <w:tc>
+          <w:tcPr>
+            <w:tcW w:w="2283" w:type="dxa"/>
+            <w:tcBorders>
+              <w:left w:val="single" w:sz="8" w:space="0" w:color="000000"/>
+              <w:bottom w:val="single" w:sz="8" w:space="0" w:color="000000"/>
+            </w:tcBorders>
+            <w:shd w:val="clear" w:color="auto" w:fill="auto"/>
+            <w:tcMar>
+              <w:left w:w="-10" w:type="dxa"/>
+            </w:tcMar>
+          </w:tcPr>
+          <w:p>
+            <w:pPr>
+              <w:widowControl w:val="0"/>
+              <w:autoSpaceDE w:val="0"/>
+              <w:snapToGrid w:val="0"/>
+              <w:rPr>
+                <w:sz w:val="18"/>
+                <w:szCs w:val="18"/>
+              </w:rPr>
+            </w:pPr>
+            <w:r>
+              <w:rPr>
+                <w:sz w:val="18"/>
+                <w:szCs w:val="18"/>
+              </w:rPr>
+              <w:t>Opens GUI and with system file chooser and a manual entry</w:t>
+            </w:r>
+          </w:p>
+        </w:tc>
+        <w:tc>
+          <w:tcPr>
+            <w:tcW w:w="2318" w:type="dxa"/>
+            <w:tcBorders>
+              <w:left w:val="single" w:sz="8" w:space="0" w:color="000000"/>
+              <w:bottom w:val="single" w:sz="8" w:space="0" w:color="000000"/>
+            </w:tcBorders>
+            <w:shd w:val="clear" w:color="auto" w:fill="auto"/>
+            <w:tcMar>
+              <w:left w:w="-10" w:type="dxa"/>
+            </w:tcMar>
+          </w:tcPr>
+          <w:p>
+            <w:pPr>
+              <w:widowControl w:val="0"/>
+              <w:autoSpaceDE w:val="0"/>
+              <w:rPr>
+                <w:sz w:val="18"/>
+                <w:szCs w:val="18"/>
+              </w:rPr>
+            </w:pPr>
+            <w:r>
+              <w:rPr>
+                <w:sz w:val="18"/>
+                <w:szCs w:val="18"/>
+              </w:rPr>
+              <w:t>Opens GUI and with system file chooser and a manual entry</w:t>
+            </w:r>
+          </w:p>
+        </w:tc>
+        <w:tc>
+          <w:tcPr>
+            <w:tcW w:w="1742" w:type="dxa"/>
+            <w:tcBorders>
+              <w:left w:val="single" w:sz="8" w:space="0" w:color="000000"/>
+              <w:bottom w:val="single" w:sz="8" w:space="0" w:color="000000"/>
+              <w:right w:val="single" w:sz="8" w:space="0" w:color="000000"/>
+            </w:tcBorders>
+            <w:shd w:val="clear" w:color="auto" w:fill="auto"/>
+            <w:tcMar>
+              <w:left w:w="-10" w:type="dxa"/>
+            </w:tcMar>
+          </w:tcPr>
+          <w:p>
+            <w:pPr>
+              <w:widowControl w:val="0"/>
+              <w:autoSpaceDE w:val="0"/>
+              <w:rPr>
+                <w:sz w:val="18"/>
+                <w:szCs w:val="18"/>
+              </w:rPr>
+            </w:pPr>
+          </w:p>
+          <w:p>
+            <w:pPr>
+              <w:widowControl w:val="0"/>
+              <w:autoSpaceDE w:val="0"/>
+              <w:rPr>
+                <w:sz w:val="18"/>
+                <w:szCs w:val="18"/>
+              </w:rPr>
+            </w:pPr>
+            <w:r>
+              <w:rPr>
+                <w:sz w:val="18"/>
+                <w:szCs w:val="18"/>
+              </w:rPr>
+              <w:t>Pass</w:t>
+            </w:r>
+          </w:p>
+        </w:tc>
+      </w:tr>
+      <w:tr>
+        <w:trPr>
+          <w:trHeight w:val="266"/>
+        </w:trPr>
+        <w:tc>
+          <w:tcPr>
+            <w:tcW w:w="598" w:type="dxa"/>
+            <w:tcBorders>
+              <w:left w:val="single" w:sz="8" w:space="0" w:color="000000"/>
+              <w:bottom w:val="single" w:sz="4" w:space="0" w:color="auto"/>
+            </w:tcBorders>
+            <w:shd w:val="clear" w:color="auto" w:fill="auto"/>
+            <w:tcMar>
+              <w:left w:w="-10" w:type="dxa"/>
+            </w:tcMar>
+            <w:vAlign w:val="bottom"/>
+          </w:tcPr>
+          <w:p>
+            <w:pPr>
+              <w:widowControl w:val="0"/>
+              <w:autoSpaceDE w:val="0"/>
+              <w:spacing w:line="264" w:lineRule="exact"/>
+              <w:jc w:val="center"/>
+              <w:rPr>
+                <w:w w:val="99"/>
+              </w:rPr>
+            </w:pPr>
+            <w:r>
+              <w:rPr>
+                <w:w w:val="99"/>
+              </w:rPr>
+              <w:t>2</w:t>
+            </w:r>
+          </w:p>
+        </w:tc>
+        <w:tc>
+          <w:tcPr>
+            <w:tcW w:w="1392" w:type="dxa"/>
+            <w:tcBorders>
+              <w:left w:val="single" w:sz="8" w:space="0" w:color="000000"/>
+              <w:bottom w:val="single" w:sz="4" w:space="0" w:color="auto"/>
+            </w:tcBorders>
+            <w:shd w:val="clear" w:color="auto" w:fill="auto"/>
+            <w:tcMar>
+              <w:left w:w="-10" w:type="dxa"/>
+            </w:tcMar>
+            <w:vAlign w:val="bottom"/>
+          </w:tcPr>
+          <w:p>
+            <w:pPr>
+              <w:widowControl w:val="0"/>
+              <w:autoSpaceDE w:val="0"/>
+              <w:rPr>
+                <w:sz w:val="18"/>
+                <w:szCs w:val="18"/>
+              </w:rPr>
+            </w:pPr>
+            <w:r>
+              <w:rPr>
+                <w:sz w:val="18"/>
+                <w:szCs w:val="18"/>
+              </w:rPr>
+              <w:t xml:space="preserve">Open various test election files (indicated above) for an IRV </w:t>
+            </w:r>
+            <w:r>
+              <w:rPr>
+                <w:sz w:val="18"/>
+                <w:szCs w:val="18"/>
+              </w:rPr>
+              <w:lastRenderedPageBreak/>
+              <w:t xml:space="preserve">election </w:t>
+            </w:r>
+          </w:p>
+        </w:tc>
+        <w:tc>
+          <w:tcPr>
+            <w:tcW w:w="4737" w:type="dxa"/>
+            <w:tcBorders>
+              <w:left w:val="single" w:sz="8" w:space="0" w:color="000000"/>
+              <w:bottom w:val="single" w:sz="4" w:space="0" w:color="auto"/>
+            </w:tcBorders>
+            <w:shd w:val="clear" w:color="auto" w:fill="auto"/>
+            <w:tcMar>
+              <w:left w:w="-10" w:type="dxa"/>
+            </w:tcMar>
+            <w:vAlign w:val="bottom"/>
+          </w:tcPr>
+          <w:p>
+            <w:pPr>
+              <w:widowControl w:val="0"/>
+              <w:autoSpaceDE w:val="0"/>
+              <w:rPr>
+                <w:sz w:val="18"/>
+                <w:szCs w:val="18"/>
+              </w:rPr>
+            </w:pPr>
+            <w:r>
+              <w:rPr>
+                <w:sz w:val="18"/>
+                <w:szCs w:val="18"/>
+              </w:rPr>
+              <w:lastRenderedPageBreak/>
+              <w:t>Project2\testing\IRV\consequentialTieTwoCandidates.txt</w:t>
+            </w:r>
+          </w:p>
+          <w:p>
+            <w:pPr>
+              <w:widowControl w:val="0"/>
+              <w:autoSpaceDE w:val="0"/>
+              <w:rPr>
+                <w:sz w:val="18"/>
+                <w:szCs w:val="18"/>
+              </w:rPr>
+            </w:pPr>
+            <w:r>
+              <w:rPr>
+                <w:sz w:val="18"/>
+                <w:szCs w:val="18"/>
+              </w:rPr>
+              <w:t>Project2\testing\IRV\majorityPopularVote.txt</w:t>
+            </w:r>
+          </w:p>
+          <w:p>
+            <w:pPr>
+              <w:widowControl w:val="0"/>
+              <w:autoSpaceDE w:val="0"/>
+              <w:rPr>
+                <w:sz w:val="18"/>
+                <w:szCs w:val="18"/>
+              </w:rPr>
+            </w:pPr>
+            <w:r>
+              <w:rPr>
+                <w:sz w:val="18"/>
+                <w:szCs w:val="18"/>
+              </w:rPr>
+              <w:t>Project2\ testing\IRV\noMajorityPopularVote.txt</w:t>
+            </w:r>
+          </w:p>
+          <w:p>
+            <w:pPr>
+              <w:widowControl w:val="0"/>
+              <w:autoSpaceDE w:val="0"/>
+              <w:rPr>
+                <w:sz w:val="18"/>
+                <w:szCs w:val="18"/>
+              </w:rPr>
+            </w:pPr>
+            <w:r>
+              <w:rPr>
+                <w:sz w:val="18"/>
+                <w:szCs w:val="18"/>
+              </w:rPr>
+              <w:t>Project2\ testing\IRV\OneCandidate.txt</w:t>
+            </w:r>
+          </w:p>
+          <w:p>
+            <w:pPr>
+              <w:widowControl w:val="0"/>
+              <w:autoSpaceDE w:val="0"/>
+              <w:rPr>
+                <w:sz w:val="18"/>
+                <w:szCs w:val="18"/>
+              </w:rPr>
+            </w:pPr>
+            <w:r>
+              <w:rPr>
+                <w:sz w:val="18"/>
+                <w:szCs w:val="18"/>
+              </w:rPr>
+              <w:lastRenderedPageBreak/>
+              <w:t>Project2\ testing\IRV\OneVote.txt</w:t>
+            </w:r>
+          </w:p>
+          <w:p>
+            <w:pPr>
+              <w:widowControl w:val="0"/>
+              <w:autoSpaceDE w:val="0"/>
+              <w:rPr>
+                <w:sz w:val="18"/>
+                <w:szCs w:val="18"/>
+              </w:rPr>
+            </w:pPr>
+            <w:r>
+              <w:rPr>
+                <w:sz w:val="18"/>
+                <w:szCs w:val="18"/>
+              </w:rPr>
+              <w:t>Project2\ testing\IRV\randomWinner.txt</w:t>
+            </w:r>
+          </w:p>
+          <w:p>
+            <w:pPr>
+              <w:widowControl w:val="0"/>
+              <w:autoSpaceDE w:val="0"/>
+              <w:rPr>
+                <w:sz w:val="18"/>
+                <w:szCs w:val="18"/>
+              </w:rPr>
+            </w:pPr>
+            <w:r>
+              <w:rPr>
+                <w:sz w:val="18"/>
+                <w:szCs w:val="18"/>
+              </w:rPr>
+              <w:t>Project2\ testing\IRV\tenThousandVotes.txt</w:t>
+            </w:r>
+          </w:p>
+        </w:tc>
+        <w:tc>
+          <w:tcPr>
+            <w:tcW w:w="2283" w:type="dxa"/>
+            <w:tcBorders>
+              <w:left w:val="single" w:sz="8" w:space="0" w:color="000000"/>
+              <w:bottom w:val="single" w:sz="4" w:space="0" w:color="auto"/>
+            </w:tcBorders>
+            <w:shd w:val="clear" w:color="auto" w:fill="auto"/>
+            <w:tcMar>
+              <w:left w:w="-10" w:type="dxa"/>
+            </w:tcMar>
+          </w:tcPr>
+          <w:p>
+            <w:pPr>
+              <w:widowControl w:val="0"/>
+              <w:autoSpaceDE w:val="0"/>
+              <w:snapToGrid w:val="0"/>
+              <w:rPr>
+                <w:sz w:val="18"/>
+                <w:szCs w:val="18"/>
+              </w:rPr>
+            </w:pPr>
+            <w:r>
+              <w:rPr>
+                <w:sz w:val="18"/>
+                <w:szCs w:val="18"/>
+              </w:rPr>
+              <w:lastRenderedPageBreak/>
+              <w:t xml:space="preserve">Election Table opens with </w:t>
+            </w:r>
+            <w:proofErr w:type="spellStart"/>
+            <w:proofErr w:type="gramStart"/>
+            <w:r>
+              <w:rPr>
+                <w:sz w:val="18"/>
+                <w:szCs w:val="18"/>
+              </w:rPr>
+              <w:t>candidates</w:t>
+            </w:r>
+            <w:proofErr w:type="spellEnd"/>
+            <w:proofErr w:type="gramEnd"/>
+            <w:r>
+              <w:rPr>
+                <w:sz w:val="18"/>
+                <w:szCs w:val="18"/>
+              </w:rPr>
+              <w:t xml:space="preserve"> names, number of votes in each round, and votes added/subtracted for each </w:t>
+            </w:r>
+            <w:r>
+              <w:rPr>
+                <w:sz w:val="18"/>
+                <w:szCs w:val="18"/>
+              </w:rPr>
+              <w:lastRenderedPageBreak/>
+              <w:t xml:space="preserve">round (data matches that of each test files respective audit file).  </w:t>
+            </w:r>
+          </w:p>
+        </w:tc>
+        <w:tc>
+          <w:tcPr>
+            <w:tcW w:w="2318" w:type="dxa"/>
+            <w:tcBorders>
+              <w:left w:val="single" w:sz="8" w:space="0" w:color="000000"/>
+              <w:bottom w:val="single" w:sz="4" w:space="0" w:color="auto"/>
+            </w:tcBorders>
+            <w:shd w:val="clear" w:color="auto" w:fill="auto"/>
+            <w:tcMar>
+              <w:left w:w="-10" w:type="dxa"/>
+            </w:tcMar>
+          </w:tcPr>
+          <w:p>
+            <w:pPr>
+              <w:widowControl w:val="0"/>
+              <w:autoSpaceDE w:val="0"/>
+              <w:rPr>
+                <w:sz w:val="18"/>
+                <w:szCs w:val="18"/>
+              </w:rPr>
+            </w:pPr>
+            <w:r>
+              <w:rPr>
+                <w:sz w:val="18"/>
+                <w:szCs w:val="18"/>
+              </w:rPr>
+              <w:lastRenderedPageBreak/>
+              <w:t xml:space="preserve">Election Table opens with </w:t>
+            </w:r>
+            <w:proofErr w:type="spellStart"/>
+            <w:proofErr w:type="gramStart"/>
+            <w:r>
+              <w:rPr>
+                <w:sz w:val="18"/>
+                <w:szCs w:val="18"/>
+              </w:rPr>
+              <w:t>candidates</w:t>
+            </w:r>
+            <w:proofErr w:type="spellEnd"/>
+            <w:proofErr w:type="gramEnd"/>
+            <w:r>
+              <w:rPr>
+                <w:sz w:val="18"/>
+                <w:szCs w:val="18"/>
+              </w:rPr>
+              <w:t xml:space="preserve"> names, number of votes in each round, and votes added/subtracted for each </w:t>
+            </w:r>
+            <w:r>
+              <w:rPr>
+                <w:sz w:val="18"/>
+                <w:szCs w:val="18"/>
+              </w:rPr>
+              <w:lastRenderedPageBreak/>
+              <w:t>round</w:t>
+            </w:r>
+            <w:r>
+              <w:rPr>
+                <w:sz w:val="18"/>
+                <w:szCs w:val="18"/>
+              </w:rPr>
+              <w:t xml:space="preserve"> </w:t>
+            </w:r>
+            <w:r>
+              <w:rPr>
+                <w:sz w:val="18"/>
+                <w:szCs w:val="18"/>
+              </w:rPr>
+              <w:t>(data matches that of each test files respective audit file</w:t>
+            </w:r>
+            <w:r>
+              <w:rPr>
+                <w:sz w:val="18"/>
+                <w:szCs w:val="18"/>
+              </w:rPr>
+              <w:t>)</w:t>
+            </w:r>
+            <w:r>
+              <w:rPr>
+                <w:sz w:val="18"/>
+                <w:szCs w:val="18"/>
+              </w:rPr>
+              <w:t xml:space="preserve">.  </w:t>
+            </w:r>
+          </w:p>
+        </w:tc>
+        <w:tc>
+          <w:tcPr>
+            <w:tcW w:w="1742" w:type="dxa"/>
+            <w:tcBorders>
+              <w:left w:val="single" w:sz="8" w:space="0" w:color="000000"/>
+              <w:bottom w:val="single" w:sz="4" w:space="0" w:color="auto"/>
+              <w:right w:val="single" w:sz="8" w:space="0" w:color="000000"/>
+            </w:tcBorders>
+            <w:shd w:val="clear" w:color="auto" w:fill="auto"/>
+            <w:tcMar>
+              <w:left w:w="-10" w:type="dxa"/>
+            </w:tcMar>
+          </w:tcPr>
+          <w:p>
+            <w:pPr>
+              <w:widowControl w:val="0"/>
+              <w:autoSpaceDE w:val="0"/>
+              <w:snapToGrid w:val="0"/>
+              <w:rPr>
+                <w:sz w:val="18"/>
+                <w:szCs w:val="18"/>
+              </w:rPr>
+            </w:pPr>
+            <w:r>
+              <w:rPr>
+                <w:sz w:val="18"/>
+                <w:szCs w:val="18"/>
+              </w:rPr>
+              <w:lastRenderedPageBreak/>
+              <w:t>Pass</w:t>
+            </w:r>
+          </w:p>
+        </w:tc>
+      </w:tr>
+      <w:tr>
+        <w:trPr>
+          <w:trHeight w:val="266"/>
+        </w:trPr>
+        <w:tc>
+          <w:tcPr>
+            <w:tcW w:w="598" w:type="dxa"/>
+            <w:tcBorders>
+              <w:top w:val="single" w:sz="4" w:space="0" w:color="auto"/>
+              <w:left w:val="single" w:sz="8" w:space="0" w:color="000000"/>
+              <w:bottom w:val="single" w:sz="4" w:space="0" w:color="auto"/>
+            </w:tcBorders>
+            <w:shd w:val="clear" w:color="auto" w:fill="auto"/>
+            <w:tcMar>
+              <w:left w:w="-10" w:type="dxa"/>
+            </w:tcMar>
+            <w:vAlign w:val="bottom"/>
+          </w:tcPr>
+          <w:p>
+            <w:pPr>
+              <w:widowControl w:val="0"/>
+              <w:autoSpaceDE w:val="0"/>
+              <w:spacing w:line="264" w:lineRule="exact"/>
+              <w:jc w:val="center"/>
+              <w:rPr>
+                <w:w w:val="99"/>
+              </w:rPr>
+            </w:pPr>
+            <w:r>
+              <w:rPr>
+                <w:w w:val="99"/>
+              </w:rPr>
+              <w:t>3</w:t>
+            </w:r>
+          </w:p>
+        </w:tc>
+        <w:tc>
+          <w:tcPr>
+            <w:tcW w:w="1392" w:type="dxa"/>
+            <w:tcBorders>
+              <w:top w:val="single" w:sz="4" w:space="0" w:color="auto"/>
+              <w:left w:val="single" w:sz="8" w:space="0" w:color="000000"/>
+              <w:bottom w:val="single" w:sz="4" w:space="0" w:color="auto"/>
+            </w:tcBorders>
+            <w:shd w:val="clear" w:color="auto" w:fill="auto"/>
+            <w:tcMar>
+              <w:left w:w="-10" w:type="dxa"/>
+            </w:tcMar>
+            <w:vAlign w:val="bottom"/>
+          </w:tcPr>
+          <w:p>
+            <w:pPr>
+              <w:widowControl w:val="0"/>
+              <w:autoSpaceDE w:val="0"/>
+              <w:rPr>
+                <w:sz w:val="18"/>
+                <w:szCs w:val="18"/>
+              </w:rPr>
+            </w:pPr>
+          </w:p>
+        </w:tc>
+        <w:tc>
+          <w:tcPr>
+            <w:tcW w:w="4737" w:type="dxa"/>
+            <w:tcBorders>
+              <w:top w:val="single" w:sz="4" w:space="0" w:color="auto"/>
+              <w:left w:val="single" w:sz="8" w:space="0" w:color="000000"/>
+              <w:bottom w:val="single" w:sz="4" w:space="0" w:color="auto"/>
+            </w:tcBorders>
+            <w:shd w:val="clear" w:color="auto" w:fill="auto"/>
+            <w:tcMar>
+              <w:left w:w="-10" w:type="dxa"/>
+            </w:tcMar>
+            <w:vAlign w:val="bottom"/>
+          </w:tcPr>
+          <w:p>
+            <w:pPr>
+              <w:widowControl w:val="0"/>
+              <w:autoSpaceDE w:val="0"/>
+              <w:rPr>
+                <w:sz w:val="18"/>
+                <w:szCs w:val="18"/>
+              </w:rPr>
+            </w:pPr>
+          </w:p>
+        </w:tc>
+        <w:tc>
+          <w:tcPr>
+            <w:tcW w:w="2283" w:type="dxa"/>
+            <w:tcBorders>
+              <w:top w:val="single" w:sz="4" w:space="0" w:color="auto"/>
+              <w:left w:val="single" w:sz="8" w:space="0" w:color="000000"/>
+              <w:bottom w:val="single" w:sz="4" w:space="0" w:color="auto"/>
+            </w:tcBorders>
+            <w:shd w:val="clear" w:color="auto" w:fill="auto"/>
+            <w:tcMar>
+              <w:left w:w="-10" w:type="dxa"/>
+            </w:tcMar>
+          </w:tcPr>
+          <w:p>
+            <w:pPr>
+              <w:widowControl w:val="0"/>
+              <w:autoSpaceDE w:val="0"/>
+              <w:snapToGrid w:val="0"/>
+              <w:rPr>
+                <w:sz w:val="18"/>
+                <w:szCs w:val="18"/>
+              </w:rPr>
+            </w:pPr>
+          </w:p>
+        </w:tc>
+        <w:tc>
+          <w:tcPr>
+            <w:tcW w:w="2318" w:type="dxa"/>
+            <w:tcBorders>
+              <w:top w:val="single" w:sz="4" w:space="0" w:color="auto"/>
+              <w:left w:val="single" w:sz="8" w:space="0" w:color="000000"/>
+              <w:bottom w:val="single" w:sz="4" w:space="0" w:color="auto"/>
+            </w:tcBorders>
+            <w:shd w:val="clear" w:color="auto" w:fill="auto"/>
+            <w:tcMar>
+              <w:left w:w="-10" w:type="dxa"/>
+            </w:tcMar>
+          </w:tcPr>
+          <w:p>
+            <w:pPr>
+              <w:widowControl w:val="0"/>
+              <w:autoSpaceDE w:val="0"/>
+              <w:rPr>
+                <w:sz w:val="18"/>
+                <w:szCs w:val="18"/>
+              </w:rPr>
+            </w:pPr>
+          </w:p>
+        </w:tc>
+        <w:tc>
+          <w:tcPr>
+            <w:tcW w:w="1742" w:type="dxa"/>
+            <w:tcBorders>
+              <w:top w:val="single" w:sz="4" w:space="0" w:color="auto"/>
+              <w:left w:val="single" w:sz="8" w:space="0" w:color="000000"/>
+              <w:bottom w:val="single" w:sz="4" w:space="0" w:color="auto"/>
+              <w:right w:val="single" w:sz="8" w:space="0" w:color="000000"/>
+            </w:tcBorders>
+            <w:shd w:val="clear" w:color="auto" w:fill="auto"/>
+            <w:tcMar>
+              <w:left w:w="-10" w:type="dxa"/>
+            </w:tcMar>
+          </w:tcPr>
+          <w:p>
+            <w:pPr>
+              <w:widowControl w:val="0"/>
+              <w:autoSpaceDE w:val="0"/>
+              <w:snapToGrid w:val="0"/>
+              <w:rPr>
+                <w:sz w:val="18"/>
+                <w:szCs w:val="18"/>
+              </w:rPr>
+            </w:pPr>
+          </w:p>
+        </w:tc>
+      </w:tr>
+      <w:tr>
+        <w:trPr>
+          <w:trHeight w:val="266"/>
+        </w:trPr>
+        <w:tc>
+          <w:tcPr>
+            <w:tcW w:w="598" w:type="dxa"/>
+            <w:tcBorders>
+              <w:top w:val="single" w:sz="4" w:space="0" w:color="auto"/>
+              <w:left w:val="single" w:sz="8" w:space="0" w:color="000000"/>
+              <w:bottom w:val="single" w:sz="8" w:space="0" w:color="000000"/>
+            </w:tcBorders>
+            <w:shd w:val="clear" w:color="auto" w:fill="auto"/>
+            <w:tcMar>
+              <w:left w:w="-10" w:type="dxa"/>
+            </w:tcMar>
+            <w:vAlign w:val="bottom"/>
+          </w:tcPr>
+          <w:p>
+            <w:pPr>
+              <w:widowControl w:val="0"/>
+              <w:autoSpaceDE w:val="0"/>
+              <w:spacing w:line="264" w:lineRule="exact"/>
+              <w:jc w:val="center"/>
+              <w:rPr>
+                <w:w w:val="99"/>
+              </w:rPr>
+            </w:pPr>
+            <w:r>
+              <w:rPr>
+                <w:w w:val="99"/>
+              </w:rPr>
+              <w:t>4</w:t>
+            </w:r>
+          </w:p>
+        </w:tc>
+        <w:tc>
+          <w:tcPr>
+            <w:tcW w:w="1392" w:type="dxa"/>
+            <w:tcBorders>
+              <w:top w:val="single" w:sz="4" w:space="0" w:color="auto"/>
+              <w:left w:val="single" w:sz="8" w:space="0" w:color="000000"/>
+              <w:bottom w:val="single" w:sz="8" w:space="0" w:color="000000"/>
+            </w:tcBorders>
+            <w:shd w:val="clear" w:color="auto" w:fill="auto"/>
+            <w:tcMar>
+              <w:left w:w="-10" w:type="dxa"/>
+            </w:tcMar>
+            <w:vAlign w:val="bottom"/>
+          </w:tcPr>
+          <w:p>
+            <w:pPr>
+              <w:widowControl w:val="0"/>
+              <w:autoSpaceDE w:val="0"/>
+              <w:rPr>
+                <w:sz w:val="18"/>
+                <w:szCs w:val="18"/>
+              </w:rPr>
+            </w:pPr>
+          </w:p>
+        </w:tc>
+        <w:tc>
+          <w:tcPr>
+            <w:tcW w:w="4737" w:type="dxa"/>
+            <w:tcBorders>
+              <w:top w:val="single" w:sz="4" w:space="0" w:color="auto"/>
+              <w:left w:val="single" w:sz="8" w:space="0" w:color="000000"/>
+              <w:bottom w:val="single" w:sz="8" w:space="0" w:color="000000"/>
+            </w:tcBorders>
+            <w:shd w:val="clear" w:color="auto" w:fill="auto"/>
+            <w:tcMar>
+              <w:left w:w="-10" w:type="dxa"/>
+            </w:tcMar>
+            <w:vAlign w:val="bottom"/>
+          </w:tcPr>
+          <w:p>
+            <w:pPr>
+              <w:widowControl w:val="0"/>
+              <w:autoSpaceDE w:val="0"/>
+              <w:rPr>
+                <w:sz w:val="18"/>
+                <w:szCs w:val="18"/>
+              </w:rPr>
+            </w:pPr>
+          </w:p>
+        </w:tc>
+        <w:tc>
+          <w:tcPr>
+            <w:tcW w:w="2283" w:type="dxa"/>
+            <w:tcBorders>
+              <w:top w:val="single" w:sz="4" w:space="0" w:color="auto"/>
+              <w:left w:val="single" w:sz="8" w:space="0" w:color="000000"/>
+              <w:bottom w:val="single" w:sz="8" w:space="0" w:color="000000"/>
+            </w:tcBorders>
+            <w:shd w:val="clear" w:color="auto" w:fill="auto"/>
+            <w:tcMar>
+              <w:left w:w="-10" w:type="dxa"/>
+            </w:tcMar>
+          </w:tcPr>
+          <w:p>
+            <w:pPr>
+              <w:widowControl w:val="0"/>
+              <w:autoSpaceDE w:val="0"/>
+              <w:snapToGrid w:val="0"/>
+              <w:rPr>
+                <w:sz w:val="18"/>
+                <w:szCs w:val="18"/>
+              </w:rPr>
+            </w:pPr>
+          </w:p>
+        </w:tc>
+        <w:tc>
+          <w:tcPr>
+            <w:tcW w:w="2318" w:type="dxa"/>
+            <w:tcBorders>
+              <w:top w:val="single" w:sz="4" w:space="0" w:color="auto"/>
+              <w:left w:val="single" w:sz="8" w:space="0" w:color="000000"/>
+              <w:bottom w:val="single" w:sz="8" w:space="0" w:color="000000"/>
+            </w:tcBorders>
+            <w:shd w:val="clear" w:color="auto" w:fill="auto"/>
+            <w:tcMar>
+              <w:left w:w="-10" w:type="dxa"/>
+            </w:tcMar>
+          </w:tcPr>
+          <w:p>
+            <w:pPr>
+              <w:widowControl w:val="0"/>
+              <w:autoSpaceDE w:val="0"/>
+              <w:rPr>
+                <w:sz w:val="18"/>
+                <w:szCs w:val="18"/>
+              </w:rPr>
+            </w:pPr>
+          </w:p>
+        </w:tc>
+        <w:tc>
+          <w:tcPr>
+            <w:tcW w:w="1742" w:type="dxa"/>
+            <w:tcBorders>
+              <w:top w:val="single" w:sz="4" w:space="0" w:color="auto"/>
+              <w:left w:val="single" w:sz="8" w:space="0" w:color="000000"/>
+              <w:bottom w:val="single" w:sz="8" w:space="0" w:color="000000"/>
+              <w:right w:val="single" w:sz="8" w:space="0" w:color="000000"/>
+            </w:tcBorders>
+            <w:shd w:val="clear" w:color="auto" w:fill="auto"/>
+            <w:tcMar>
+              <w:left w:w="-10" w:type="dxa"/>
+            </w:tcMar>
+          </w:tcPr>
+          <w:p>
+            <w:pPr>
+              <w:widowControl w:val="0"/>
+              <w:autoSpaceDE w:val="0"/>
+              <w:snapToGrid w:val="0"/>
+              <w:rPr>
+                <w:sz w:val="18"/>
+                <w:szCs w:val="18"/>
+              </w:rPr>
+            </w:pPr>
+          </w:p>
+        </w:tc>
+      </w:tr>
+    </w:tbl>
+    <w:p>
+      <w:pPr>
+        <w:widowControl w:val="0"/>
+        <w:autoSpaceDE w:val="0"/>
+        <w:spacing w:line="268" w:lineRule="exact"/>
+      </w:pPr>
+    </w:p>
+    <w:p>
+      <w:pPr>
+        <w:widowControl w:val="0"/>
+        <w:autoSpaceDE w:val="0"/>
+      </w:pPr>
+      <w:r>
+        <w:rPr>
+          <w:noProof/>
+          <w:lang w:eastAsia="en-US"/>
+        </w:rPr>
+        <mc:AlternateContent>
+          <mc:Choice Requires="wps">
+            <w:drawing>
+              <wp:anchor distT="0" distB="0" distL="114935" distR="114935" simplePos="0" relativeHeight="251726848" behindDoc="1" locked="0" layoutInCell="1" allowOverlap="1" wp14:anchorId="5F6FAEA8" wp14:editId="5A8C5E83">
+                <wp:simplePos x="0" y="0"/>
+                <wp:positionH relativeFrom="column">
+                  <wp:posOffset>8343900</wp:posOffset>
+                </wp:positionH>
+                <wp:positionV relativeFrom="paragraph">
+                  <wp:posOffset>19685</wp:posOffset>
+                </wp:positionV>
+                <wp:extent cx="635" cy="708025"/>
+                <wp:effectExtent l="0" t="0" r="24765" b="3175"/>
+                <wp:wrapNone/>
+                <wp:docPr id="49" name="Straight Connector 49"/>
+                <wp:cNvGraphicFramePr/>
+                <a:graphic xmlns:a="http://schemas.openxmlformats.org/drawingml/2006/main">
+                  <a:graphicData uri="http://schemas.microsoft.com/office/word/2010/wordprocessingShape">
+                    <wps:wsp>
+                      <wps:cNvCnPr/>
+                      <wps:spPr>
+                        <a:xfrm>
+                          <a:off x="0" y="0"/>
+                          <a:ext cx="635" cy="708025"/>
+                        </a:xfrm>
+                        <a:prstGeom prst="line">
+                          <a:avLst/>
+                        </a:prstGeom>
+                        <a:ln w="6480">
+                          <a:solidFill>
+                            <a:srgbClr val="000000"/>
+                          </a:solidFill>
+                          <a:miter/>
+                        </a:ln>
+                      </wps:spPr>
+                      <wps:style>
+                        <a:lnRef idx="0">
+                          <a:scrgbClr r="0" g="0" b="0"/>
+                        </a:lnRef>
+                        <a:fillRef idx="0">
+                          <a:scrgbClr r="0" g="0" b="0"/>
+                        </a:fillRef>
+                        <a:effectRef idx="0">
+                          <a:scrgbClr r="0" g="0" b="0"/>
+                        </a:effectRef>
+                        <a:fontRef idx="minor"/>
+                      </wps:style>
+                      <wps:bodyPr/>
+                    </wps:wsp>
+                  </a:graphicData>
+                </a:graphic>
+              </wp:anchor>
+            </w:drawing>
+          </mc:Choice>
+          <mc:Fallback>
+            <w:pict>
+              <v:line w14:anchorId="595CC329" id="Straight Connector 49" o:spid="_x0000_s1026" style="position:absolute;z-index:-251589632;visibility:visible;mso-wrap-style:square;mso-wrap-distance-left:9.05pt;mso-wrap-distance-top:0;mso-wrap-distance-right:9.05pt;mso-wrap-distance-bottom:0;mso-position-horizontal:absolute;mso-position-horizontal-relative:text;mso-position-vertical:absolute;mso-position-vertical-relative:text" from="657pt,1.55pt" to="657.05pt,57.3pt" o:gfxdata="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" strokeweight=".18mm">
+                <v:stroke joinstyle="miter"/>
+              </v:line>
+            </w:pict>
+          </mc:Fallback>
+        </mc:AlternateContent>
+      </w:r>
+      <w:r>
+        <w:rPr>
+          <w:noProof/>
+          <w:lang w:eastAsia="en-US"/>
+        </w:rPr>
+        <mc:AlternateContent>
+          <mc:Choice Requires="wps">
+            <w:drawing>
+              <wp:anchor distT="0" distB="0" distL="114935" distR="114935" simplePos="0" relativeHeight="251725824" behindDoc="1" locked="0" layoutInCell="1" allowOverlap="1" wp14:anchorId="5612AE9D" wp14:editId="25C1B3E0">
+                <wp:simplePos x="0" y="0"/>
+                <wp:positionH relativeFrom="column">
+                  <wp:posOffset>0</wp:posOffset>
+                </wp:positionH>
+                <wp:positionV relativeFrom="paragraph">
+                  <wp:posOffset>19685</wp:posOffset>
+                </wp:positionV>
+                <wp:extent cx="635" cy="708025"/>
+                <wp:effectExtent l="0" t="0" r="24765" b="3175"/>
+                <wp:wrapNone/>
+                <wp:docPr id="50" name="Straight Connector 50"/>
+                <wp:cNvGraphicFramePr/>
+                <a:graphic xmlns:a="http://schemas.openxmlformats.org/drawingml/2006/main">
+                  <a:graphicData uri="http://schemas.microsoft.com/office/word/2010/wordprocessingShape">
+                    <wps:wsp>
+                      <wps:cNvCnPr/>
+                      <wps:spPr>
+                        <a:xfrm>
+                          <a:off x="0" y="0"/>
+                          <a:ext cx="635" cy="708025"/>
+                        </a:xfrm>
+                        <a:prstGeom prst="line">
+                          <a:avLst/>
+                        </a:prstGeom>
+                        <a:ln w="6480">
+                          <a:solidFill>
+                            <a:srgbClr val="000000"/>
+                          </a:solidFill>
+                          <a:miter/>
+                        </a:ln>
+                      </wps:spPr>
+                      <wps:style>
+                        <a:lnRef idx="0">
+                          <a:scrgbClr r="0" g="0" b="0"/>
+                        </a:lnRef>
+                        <a:fillRef idx="0">
+                          <a:scrgbClr r="0" g="0" b="0"/>
+                        </a:fillRef>
+                        <a:effectRef idx="0">
+                          <a:scrgbClr r="0" g="0" b="0"/>
+                        </a:effectRef>
+                        <a:fontRef idx="minor"/>
+                      </wps:style>
+                      <wps:bodyPr/>
+                    </wps:wsp>
+                  </a:graphicData>
+                </a:graphic>
+              </wp:anchor>
+            </w:drawing>
+          </mc:Choice>
+          <mc:Fallback>
+            <w:pict>
+              <v:line w14:anchorId="333785CB" id="Straight Connector 50" o:spid="_x0000_s1026" style="position:absolute;z-index:-251590656;visibility:visible;mso-wrap-style:square;mso-wrap-distance-left:9.05pt;mso-wrap-distance-top:0;mso-wrap-distance-right:9.05pt;mso-wrap-distance-bottom:0;mso-position-horizontal:absolute;mso-position-horizontal-relative:text;mso-position-vertical:absolute;mso-position-vertical-relative:text" from="0,1.55pt" to=".05pt,57.3pt" o:gfxdata="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" strokeweight=".18mm">
+                <v:stroke joinstyle="miter"/>
+              </v:line>
+            </w:pict>
+          </mc:Fallback>
+        </mc:AlternateContent>
+      </w:r>
+      <w:r>
+        <w:rPr>
+          <w:b/>
+          <w:bCs/>
+        </w:rPr>
+        <w:t xml:space="preserve"> Post condition(s) for Test: </w:t>
+      </w:r>
+    </w:p>
+    <w:p>
+      <w:pPr>
+        <w:widowControl w:val="0"/>
+        <w:autoSpaceDE w:val="0"/>
+      </w:pPr>
+      <w:r>
+        <w:rPr>
+          <w:noProof/>
+          <w:lang w:eastAsia="en-US"/>
+        </w:rPr>
+        <mc:AlternateContent>
+          <mc:Choice Requires="wps">
+            <w:drawing>
+              <wp:anchor distT="0" distB="0" distL="114935" distR="114935" simplePos="0" relativeHeight="251724800" behindDoc="1" locked="0" layoutInCell="1" allowOverlap="1" wp14:anchorId="131E4F00" wp14:editId="0CC97670">
+                <wp:simplePos x="0" y="0"/>
+                <wp:positionH relativeFrom="column">
+                  <wp:posOffset>-6350</wp:posOffset>
+                </wp:positionH>
+                <wp:positionV relativeFrom="paragraph">
+                  <wp:posOffset>-163830</wp:posOffset>
+                </wp:positionV>
+                <wp:extent cx="8363585" cy="635"/>
+                <wp:effectExtent l="0" t="0" r="0" b="0"/>
+                <wp:wrapNone/>
+                <wp:docPr id="51" name="Straight Connector 51"/>
+                <wp:cNvGraphicFramePr/>
+                <a:graphic xmlns:a="http://schemas.openxmlformats.org/drawingml/2006/main">
+                  <a:graphicData uri="http://schemas.microsoft.com/office/word/2010/wordprocessingShape">
+                    <wps:wsp>
+                      <wps:cNvCnPr/>
+                      <wps:spPr>
+                        <a:xfrm>
+                          <a:off x="0" y="0"/>
+                          <a:ext cx="8362800" cy="0"/>
+                        </a:xfrm>
+                        <a:prstGeom prst="line">
+                          <a:avLst/>
+                        </a:prstGeom>
+                        <a:ln w="6480">
+                          <a:solidFill>
+                            <a:srgbClr val="000000"/>
+                          </a:solidFill>
+                          <a:miter/>
+                        </a:ln>
+                      </wps:spPr>
+                      <wps:style>
+                        <a:lnRef idx="0">
+                          <a:scrgbClr r="0" g="0" b="0"/>
+                        </a:lnRef>
+                        <a:fillRef idx="0">
+                          <a:scrgbClr r="0" g="0" b="0"/>
+                        </a:fillRef>
+                        <a:effectRef idx="0">
+                          <a:scrgbClr r="0" g="0" b="0"/>
+                        </a:effectRef>
+                        <a:fontRef idx="minor"/>
+                      </wps:style>
+                      <wps:bodyPr/>
+                    </wps:wsp>
+                  </a:graphicData>
+                </a:graphic>
+              </wp:anchor>
+            </w:drawing>
+          </mc:Choice>
+          <mc:Fallback>
+            <w:pict>
+              <v:line w14:anchorId="4F3748A9" id="Straight Connector 51" o:spid="_x0000_s1026" style="position:absolute;z-index:-251591680;visibility:visible;mso-wrap-style:square;mso-wrap-distance-left:9.05pt;mso-wrap-distance-top:0;mso-wrap-distance-right:9.05pt;mso-wrap-distance-bottom:0;mso-position-horizontal:absolute;mso-position-horizontal-relative:text;mso-position-vertical:absolute;mso-position-vertical-relative:text" from="-.5pt,-12.9pt" to="658.05pt,-12.85pt" o:gfxdata="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" strokeweight=".18mm">
+                <v:stroke joinstyle="miter"/>
+              </v:line>
+            </w:pict>
+          </mc:Fallback>
+        </mc:AlternateContent>
+      </w:r>
+      <w:r>
+        <w:rPr>
+          <w:noProof/>
+          <w:lang w:eastAsia="en-US"/>
+        </w:rPr>
+        <mc:AlternateContent>
+          <mc:Choice Requires="wps">
+            <w:drawing>
+              <wp:anchor distT="0" distB="0" distL="114935" distR="114935" simplePos="0" relativeHeight="251727872" behindDoc="1" locked="0" layoutInCell="1" allowOverlap="1" wp14:anchorId="27D16C73" wp14:editId="283A2F60">
+                <wp:simplePos x="0" y="0"/>
+                <wp:positionH relativeFrom="column">
+                  <wp:posOffset>-6350</wp:posOffset>
+                </wp:positionH>
+                <wp:positionV relativeFrom="paragraph">
+                  <wp:posOffset>543560</wp:posOffset>
+                </wp:positionV>
+                <wp:extent cx="8363585" cy="635"/>
+                <wp:effectExtent l="0" t="0" r="0" b="0"/>
+                <wp:wrapNone/>
+                <wp:docPr id="52" name="Straight Connector 52"/>
+                <wp:cNvGraphicFramePr/>
+                <a:graphic xmlns:a="http://schemas.openxmlformats.org/drawingml/2006/main">
+                  <a:graphicData uri="http://schemas.microsoft.com/office/word/2010/wordprocessingShape">
+                    <wps:wsp>
+                      <wps:cNvCnPr/>
+                      <wps:spPr>
+                        <a:xfrm>
+                          <a:off x="0" y="0"/>
+                          <a:ext cx="8362800" cy="0"/>
+                        </a:xfrm>
+                        <a:prstGeom prst="line">
+                          <a:avLst/>
+                        </a:prstGeom>
+                        <a:ln w="6480">
+                          <a:solidFill>
+                            <a:srgbClr val="000000"/>
+                          </a:solidFill>
+                          <a:miter/>
+                        </a:ln>
+                      </wps:spPr>
+                      <wps:style>
+                        <a:lnRef idx="0">
+                          <a:scrgbClr r="0" g="0" b="0"/>
+                        </a:lnRef>
+                        <a:fillRef idx="0">
+                          <a:scrgbClr r="0" g="0" b="0"/>
+                        </a:fillRef>
+                        <a:effectRef idx="0">
+                          <a:scrgbClr r="0" g="0" b="0"/>
+                        </a:effectRef>
+                        <a:fontRef idx="minor"/>
+                      </wps:style>
+                      <wps:bodyPr/>
+                    </wps:wsp>
+                  </a:graphicData>
+                </a:graphic>
+              </wp:anchor>
+            </w:drawing>
+          </mc:Choice>
+          <mc:Fallback>
+            <w:pict>
+              <v:line w14:anchorId="78E8C78F" id="Straight Connector 52" o:spid="_x0000_s1026" style="position:absolute;z-index:-251588608;visibility:visible;mso-wrap-style:square;mso-wrap-distance-left:9.05pt;mso-wrap-distance-top:0;mso-wrap-distance-right:9.05pt;mso-wrap-distance-bottom:0;mso-position-horizontal:absolute;mso-position-horizontal-relative:text;mso-position-vertical:absolute;mso-position-vertical-relative:text" from="-.5pt,42.8pt" to="658.05pt,42.85pt" o:gfxdata="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" strokeweight=".18mm">
+                <v:stroke joinstyle="miter"/>
+              </v:line>
+            </w:pict>
+          </mc:Fallback>
+        </mc:AlternateContent>
+      </w:r>
+      <w:r>
+        <w:tab/>
+      </w:r>
+      <w:r>
+        <w:t xml:space="preserve">These elections will be run as if this weren’t a test. The GUI still runs and a user can view the audit file. </w:t>
+      </w:r>
+      <w:bookmarkStart w:id="2" w:name="_GoBack"/>
+      <w:bookmarkEnd w:id="2"/>
+    </w:p>
+    <w:p/>
+    <w:p/>
+    <w:p/>
     <w:p>
       <w:pPr>
         <w:rPr>
@@ -41994,10 +44182,6 @@
     <w:lsdException w:name="Book Title" w:uiPriority="33" w:qFormat="1"/>
     <w:lsdException w:name="Bibliography" w:semiHidden="1" w:uiPriority="37" w:unhideWhenUsed="1"/>
     <w:lsdException w:name="TOC Heading" w:semiHidden="1" w:uiPriority="39" w:unhideWhenUsed="1" w:qFormat="1"/>
-    <w:lsdException w:name="Grid Table Light" w:semiHidden="1" w:unhideWhenUsed="1"/>
-    <w:lsdException w:name="Grid Table 1 Light" w:semiHidden="1" w:unhideWhenUsed="1"/>
-    <w:lsdException w:name="Grid Table 2" w:semiHidden="1" w:unhideWhenUsed="1"/>
-    <w:lsdException w:name="Grid Table 3" w:semiHidden="1" w:unhideWhenUsed="1"/>
     <w:lsdException w:name="Grid Table 4" w:uiPriority="49"/>
     <w:lsdException w:name="Grid Table 5 Dark" w:uiPriority="50"/>
     <w:lsdException w:name="Grid Table 6 Colorful" w:uiPriority="51"/>

</xml_diff>